<commit_message>
update to 403 FORBIDDEN on auth
</commit_message>
<xml_diff>
--- a/docs/rest-requests.docx
+++ b/docs/rest-requests.docx
@@ -21,8 +21,8 @@
       <w:tblGrid>
         <w:gridCol w:w="2198"/>
         <w:gridCol w:w="1130"/>
-        <w:gridCol w:w="4322"/>
-        <w:gridCol w:w="1501"/>
+        <w:gridCol w:w="4323"/>
+        <w:gridCol w:w="1500"/>
       </w:tblGrid>
       <w:tr>
         <w:trPr>
@@ -36,7 +36,8 @@
           <w:p>
             <w:pPr>
               <w:pStyle w:val="Normal"/>
-              <w:widowControl/>
+              <w:widowControl w:val="false"/>
+              <w:suppressAutoHyphens w:val="true"/>
               <w:spacing w:lineRule="auto" w:line="240" w:before="0" w:after="0"/>
               <w:jc w:val="left"/>
               <w:rPr>
@@ -65,7 +66,8 @@
           <w:p>
             <w:pPr>
               <w:pStyle w:val="Normal"/>
-              <w:widowControl/>
+              <w:widowControl w:val="false"/>
+              <w:suppressAutoHyphens w:val="true"/>
               <w:spacing w:lineRule="auto" w:line="240" w:before="0" w:after="0"/>
               <w:jc w:val="left"/>
               <w:rPr>
@@ -88,13 +90,14 @@
         </w:tc>
         <w:tc>
           <w:tcPr>
-            <w:tcW w:w="4322" w:type="dxa"/>
+            <w:tcW w:w="4323" w:type="dxa"/>
             <w:tcBorders/>
           </w:tcPr>
           <w:p>
             <w:pPr>
               <w:pStyle w:val="Normal"/>
-              <w:widowControl/>
+              <w:widowControl w:val="false"/>
+              <w:suppressAutoHyphens w:val="true"/>
               <w:spacing w:lineRule="auto" w:line="240" w:before="0" w:after="0"/>
               <w:jc w:val="left"/>
               <w:rPr>
@@ -117,7 +120,8 @@
           <w:p>
             <w:pPr>
               <w:pStyle w:val="Normal"/>
-              <w:widowControl/>
+              <w:widowControl w:val="false"/>
+              <w:suppressAutoHyphens w:val="true"/>
               <w:spacing w:lineRule="auto" w:line="240" w:before="0" w:after="0"/>
               <w:jc w:val="left"/>
               <w:rPr>
@@ -128,24 +132,23 @@
             </w:pPr>
             <w:r>
               <w:rPr>
-                <w:rFonts w:eastAsia="Calibri" w:cs=""/>
-                <w:kern w:val="0"/>
-                <w:sz w:val="28"/>
-                <w:szCs w:val="28"/>
-                <w:lang w:val="en-GB" w:eastAsia="en-US" w:bidi="ar-SA"/>
-              </w:rPr>
-            </w:r>
-          </w:p>
-        </w:tc>
-        <w:tc>
-          <w:tcPr>
-            <w:tcW w:w="1501" w:type="dxa"/>
+                <w:sz w:val="28"/>
+                <w:szCs w:val="28"/>
+                <w:lang w:val="en-GB"/>
+              </w:rPr>
+            </w:r>
+          </w:p>
+        </w:tc>
+        <w:tc>
+          <w:tcPr>
+            <w:tcW w:w="1500" w:type="dxa"/>
             <w:tcBorders/>
           </w:tcPr>
           <w:p>
             <w:pPr>
               <w:pStyle w:val="Normal"/>
-              <w:widowControl/>
+              <w:widowControl w:val="false"/>
+              <w:suppressAutoHyphens w:val="true"/>
               <w:spacing w:lineRule="auto" w:line="240" w:before="0" w:after="0"/>
               <w:jc w:val="left"/>
               <w:rPr>
@@ -179,7 +182,8 @@
           <w:p>
             <w:pPr>
               <w:pStyle w:val="Normal"/>
-              <w:widowControl/>
+              <w:widowControl w:val="false"/>
+              <w:suppressAutoHyphens w:val="true"/>
               <w:spacing w:lineRule="auto" w:line="240" w:before="0" w:after="0"/>
               <w:jc w:val="left"/>
               <w:rPr>
@@ -208,7 +212,8 @@
           <w:p>
             <w:pPr>
               <w:pStyle w:val="Normal"/>
-              <w:widowControl/>
+              <w:widowControl w:val="false"/>
+              <w:suppressAutoHyphens w:val="true"/>
               <w:spacing w:lineRule="auto" w:line="240" w:before="0" w:after="0"/>
               <w:jc w:val="left"/>
               <w:rPr>
@@ -231,17 +236,18 @@
         </w:tc>
         <w:tc>
           <w:tcPr>
-            <w:tcW w:w="4322" w:type="dxa"/>
+            <w:tcW w:w="4323" w:type="dxa"/>
             <w:tcBorders/>
           </w:tcPr>
           <w:p>
             <w:pPr>
               <w:pStyle w:val="ListParagraph"/>
-              <w:widowControl/>
+              <w:widowControl w:val="false"/>
               <w:numPr>
                 <w:ilvl w:val="0"/>
                 <w:numId w:val="1"/>
               </w:numPr>
+              <w:suppressAutoHyphens w:val="true"/>
               <w:spacing w:lineRule="auto" w:line="240" w:before="0" w:after="0"/>
               <w:contextualSpacing/>
               <w:jc w:val="left"/>
@@ -265,11 +271,12 @@
           <w:p>
             <w:pPr>
               <w:pStyle w:val="ListParagraph"/>
-              <w:widowControl/>
+              <w:widowControl w:val="false"/>
               <w:numPr>
                 <w:ilvl w:val="1"/>
                 <w:numId w:val="1"/>
               </w:numPr>
+              <w:suppressAutoHyphens w:val="true"/>
               <w:spacing w:lineRule="auto" w:line="240" w:before="0" w:after="0"/>
               <w:contextualSpacing/>
               <w:jc w:val="left"/>
@@ -293,13 +300,14 @@
         </w:tc>
         <w:tc>
           <w:tcPr>
-            <w:tcW w:w="1501" w:type="dxa"/>
+            <w:tcW w:w="1500" w:type="dxa"/>
             <w:tcBorders/>
           </w:tcPr>
           <w:p>
             <w:pPr>
               <w:pStyle w:val="Normal"/>
-              <w:widowControl/>
+              <w:widowControl w:val="false"/>
+              <w:suppressAutoHyphens w:val="true"/>
               <w:spacing w:lineRule="auto" w:line="240" w:before="0" w:after="0"/>
               <w:jc w:val="left"/>
               <w:rPr>
@@ -322,7 +330,8 @@
           <w:p>
             <w:pPr>
               <w:pStyle w:val="Normal"/>
-              <w:widowControl/>
+              <w:widowControl w:val="false"/>
+              <w:suppressAutoHyphens w:val="true"/>
               <w:spacing w:lineRule="auto" w:line="240" w:before="0" w:after="0"/>
               <w:jc w:val="left"/>
               <w:rPr>
@@ -356,7 +365,8 @@
           <w:p>
             <w:pPr>
               <w:pStyle w:val="Normal"/>
-              <w:widowControl/>
+              <w:widowControl w:val="false"/>
+              <w:suppressAutoHyphens w:val="true"/>
               <w:spacing w:lineRule="auto" w:line="240" w:before="0" w:after="0"/>
               <w:jc w:val="left"/>
               <w:rPr>
@@ -385,7 +395,8 @@
           <w:p>
             <w:pPr>
               <w:pStyle w:val="Normal"/>
-              <w:widowControl/>
+              <w:widowControl w:val="false"/>
+              <w:suppressAutoHyphens w:val="true"/>
               <w:spacing w:lineRule="auto" w:line="240" w:before="0" w:after="0"/>
               <w:jc w:val="left"/>
               <w:rPr>
@@ -408,17 +419,18 @@
         </w:tc>
         <w:tc>
           <w:tcPr>
-            <w:tcW w:w="4322" w:type="dxa"/>
+            <w:tcW w:w="4323" w:type="dxa"/>
             <w:tcBorders/>
           </w:tcPr>
           <w:p>
             <w:pPr>
               <w:pStyle w:val="ListParagraph"/>
-              <w:widowControl/>
+              <w:widowControl w:val="false"/>
               <w:numPr>
                 <w:ilvl w:val="0"/>
                 <w:numId w:val="1"/>
               </w:numPr>
+              <w:suppressAutoHyphens w:val="true"/>
               <w:spacing w:lineRule="auto" w:line="240" w:before="0" w:after="0"/>
               <w:contextualSpacing/>
               <w:jc w:val="left"/>
@@ -442,11 +454,12 @@
           <w:p>
             <w:pPr>
               <w:pStyle w:val="ListParagraph"/>
-              <w:widowControl/>
+              <w:widowControl w:val="false"/>
               <w:numPr>
                 <w:ilvl w:val="1"/>
                 <w:numId w:val="1"/>
               </w:numPr>
+              <w:suppressAutoHyphens w:val="true"/>
               <w:spacing w:lineRule="auto" w:line="240" w:before="0" w:after="0"/>
               <w:contextualSpacing/>
               <w:jc w:val="left"/>
@@ -470,11 +483,12 @@
           <w:p>
             <w:pPr>
               <w:pStyle w:val="ListParagraph"/>
-              <w:widowControl/>
+              <w:widowControl w:val="false"/>
               <w:numPr>
                 <w:ilvl w:val="1"/>
                 <w:numId w:val="1"/>
               </w:numPr>
+              <w:suppressAutoHyphens w:val="true"/>
               <w:spacing w:lineRule="auto" w:line="240" w:before="0" w:after="0"/>
               <w:contextualSpacing/>
               <w:jc w:val="left"/>
@@ -498,11 +512,12 @@
           <w:p>
             <w:pPr>
               <w:pStyle w:val="ListParagraph"/>
-              <w:widowControl/>
+              <w:widowControl w:val="false"/>
               <w:numPr>
                 <w:ilvl w:val="1"/>
                 <w:numId w:val="1"/>
               </w:numPr>
+              <w:suppressAutoHyphens w:val="true"/>
               <w:spacing w:lineRule="auto" w:line="240" w:before="0" w:after="0"/>
               <w:contextualSpacing/>
               <w:jc w:val="left"/>
@@ -526,11 +541,12 @@
           <w:p>
             <w:pPr>
               <w:pStyle w:val="ListParagraph"/>
-              <w:widowControl/>
+              <w:widowControl w:val="false"/>
               <w:numPr>
                 <w:ilvl w:val="1"/>
                 <w:numId w:val="1"/>
               </w:numPr>
+              <w:suppressAutoHyphens w:val="true"/>
               <w:spacing w:lineRule="auto" w:line="240" w:before="0" w:after="0"/>
               <w:contextualSpacing/>
               <w:jc w:val="left"/>
@@ -554,13 +570,14 @@
         </w:tc>
         <w:tc>
           <w:tcPr>
-            <w:tcW w:w="1501" w:type="dxa"/>
+            <w:tcW w:w="1500" w:type="dxa"/>
             <w:tcBorders/>
           </w:tcPr>
           <w:p>
             <w:pPr>
               <w:pStyle w:val="Normal"/>
-              <w:widowControl/>
+              <w:widowControl w:val="false"/>
+              <w:suppressAutoHyphens w:val="true"/>
               <w:spacing w:lineRule="auto" w:line="240" w:before="0" w:after="0"/>
               <w:jc w:val="left"/>
               <w:rPr>
@@ -583,7 +600,8 @@
           <w:p>
             <w:pPr>
               <w:pStyle w:val="Normal"/>
-              <w:widowControl/>
+              <w:widowControl w:val="false"/>
+              <w:suppressAutoHyphens w:val="true"/>
               <w:spacing w:lineRule="auto" w:line="240" w:before="0" w:after="0"/>
               <w:jc w:val="left"/>
               <w:rPr>
@@ -617,7 +635,8 @@
           <w:p>
             <w:pPr>
               <w:pStyle w:val="Normal"/>
-              <w:widowControl/>
+              <w:widowControl w:val="false"/>
+              <w:suppressAutoHyphens w:val="true"/>
               <w:spacing w:lineRule="auto" w:line="240" w:before="0" w:after="0"/>
               <w:jc w:val="left"/>
               <w:rPr>
@@ -646,7 +665,8 @@
           <w:p>
             <w:pPr>
               <w:pStyle w:val="Normal"/>
-              <w:widowControl/>
+              <w:widowControl w:val="false"/>
+              <w:suppressAutoHyphens w:val="true"/>
               <w:spacing w:lineRule="auto" w:line="240" w:before="0" w:after="0"/>
               <w:jc w:val="left"/>
               <w:rPr>
@@ -669,17 +689,18 @@
         </w:tc>
         <w:tc>
           <w:tcPr>
-            <w:tcW w:w="4322" w:type="dxa"/>
+            <w:tcW w:w="4323" w:type="dxa"/>
             <w:tcBorders/>
           </w:tcPr>
           <w:p>
             <w:pPr>
               <w:pStyle w:val="ListParagraph"/>
-              <w:widowControl/>
+              <w:widowControl w:val="false"/>
               <w:numPr>
                 <w:ilvl w:val="0"/>
                 <w:numId w:val="1"/>
               </w:numPr>
+              <w:suppressAutoHyphens w:val="true"/>
               <w:spacing w:lineRule="auto" w:line="240" w:before="0" w:after="0"/>
               <w:contextualSpacing/>
               <w:jc w:val="left"/>
@@ -703,11 +724,12 @@
           <w:p>
             <w:pPr>
               <w:pStyle w:val="ListParagraph"/>
-              <w:widowControl/>
+              <w:widowControl w:val="false"/>
               <w:numPr>
                 <w:ilvl w:val="1"/>
                 <w:numId w:val="1"/>
               </w:numPr>
+              <w:suppressAutoHyphens w:val="true"/>
               <w:spacing w:lineRule="auto" w:line="240" w:before="0" w:after="0"/>
               <w:contextualSpacing/>
               <w:jc w:val="left"/>
@@ -731,11 +753,12 @@
           <w:p>
             <w:pPr>
               <w:pStyle w:val="ListParagraph"/>
-              <w:widowControl/>
+              <w:widowControl w:val="false"/>
               <w:numPr>
                 <w:ilvl w:val="0"/>
                 <w:numId w:val="1"/>
               </w:numPr>
+              <w:suppressAutoHyphens w:val="true"/>
               <w:spacing w:lineRule="auto" w:line="240" w:before="0" w:after="0"/>
               <w:contextualSpacing/>
               <w:jc w:val="left"/>
@@ -759,11 +782,12 @@
           <w:p>
             <w:pPr>
               <w:pStyle w:val="ListParagraph"/>
-              <w:widowControl/>
+              <w:widowControl w:val="false"/>
               <w:numPr>
                 <w:ilvl w:val="1"/>
                 <w:numId w:val="1"/>
               </w:numPr>
+              <w:suppressAutoHyphens w:val="true"/>
               <w:spacing w:lineRule="auto" w:line="240" w:before="0" w:after="0"/>
               <w:contextualSpacing/>
               <w:jc w:val="left"/>
@@ -787,11 +811,12 @@
           <w:p>
             <w:pPr>
               <w:pStyle w:val="ListParagraph"/>
-              <w:widowControl/>
+              <w:widowControl w:val="false"/>
               <w:numPr>
                 <w:ilvl w:val="1"/>
                 <w:numId w:val="1"/>
               </w:numPr>
+              <w:suppressAutoHyphens w:val="true"/>
               <w:spacing w:lineRule="auto" w:line="240" w:before="0" w:after="0"/>
               <w:contextualSpacing/>
               <w:jc w:val="left"/>
@@ -815,13 +840,14 @@
         </w:tc>
         <w:tc>
           <w:tcPr>
-            <w:tcW w:w="1501" w:type="dxa"/>
+            <w:tcW w:w="1500" w:type="dxa"/>
             <w:tcBorders/>
           </w:tcPr>
           <w:p>
             <w:pPr>
               <w:pStyle w:val="Normal"/>
-              <w:widowControl/>
+              <w:widowControl w:val="false"/>
+              <w:suppressAutoHyphens w:val="true"/>
               <w:spacing w:lineRule="auto" w:line="240" w:before="0" w:after="0"/>
               <w:jc w:val="left"/>
               <w:rPr>
@@ -844,7 +870,8 @@
           <w:p>
             <w:pPr>
               <w:pStyle w:val="Normal"/>
-              <w:widowControl/>
+              <w:widowControl w:val="false"/>
+              <w:suppressAutoHyphens w:val="true"/>
               <w:spacing w:lineRule="auto" w:line="240" w:before="0" w:after="0"/>
               <w:jc w:val="left"/>
               <w:rPr>
@@ -861,13 +888,25 @@
                 <w:szCs w:val="28"/>
                 <w:lang w:val="en-GB" w:eastAsia="en-US" w:bidi="ar-SA"/>
               </w:rPr>
-              <w:t>Fail:401</w:t>
-            </w:r>
-          </w:p>
-          <w:p>
-            <w:pPr>
-              <w:pStyle w:val="Normal"/>
-              <w:widowControl/>
+              <w:t>Fail:40</w:t>
+            </w:r>
+            <w:r>
+              <w:rPr>
+                <w:rFonts w:eastAsia="Calibri" w:cs="" w:cstheme="minorBidi" w:eastAsiaTheme="minorHAnsi"/>
+                <w:color w:val="auto"/>
+                <w:kern w:val="0"/>
+                <w:sz w:val="28"/>
+                <w:szCs w:val="28"/>
+                <w:lang w:val="en-GB" w:eastAsia="en-US" w:bidi="ar-SA"/>
+              </w:rPr>
+              <w:t>3</w:t>
+            </w:r>
+          </w:p>
+          <w:p>
+            <w:pPr>
+              <w:pStyle w:val="Normal"/>
+              <w:widowControl w:val="false"/>
+              <w:suppressAutoHyphens w:val="true"/>
               <w:spacing w:lineRule="auto" w:line="240" w:before="0" w:after="0"/>
               <w:jc w:val="left"/>
               <w:rPr>
@@ -901,7 +940,8 @@
           <w:p>
             <w:pPr>
               <w:pStyle w:val="Normal"/>
-              <w:widowControl/>
+              <w:widowControl w:val="false"/>
+              <w:suppressAutoHyphens w:val="true"/>
               <w:spacing w:lineRule="auto" w:line="240" w:before="0" w:after="0"/>
               <w:jc w:val="left"/>
               <w:rPr>
@@ -930,7 +970,8 @@
           <w:p>
             <w:pPr>
               <w:pStyle w:val="Normal"/>
-              <w:widowControl/>
+              <w:widowControl w:val="false"/>
+              <w:suppressAutoHyphens w:val="true"/>
               <w:spacing w:lineRule="auto" w:line="240" w:before="0" w:after="0"/>
               <w:jc w:val="left"/>
               <w:rPr>
@@ -953,17 +994,18 @@
         </w:tc>
         <w:tc>
           <w:tcPr>
-            <w:tcW w:w="4322" w:type="dxa"/>
+            <w:tcW w:w="4323" w:type="dxa"/>
             <w:tcBorders/>
           </w:tcPr>
           <w:p>
             <w:pPr>
               <w:pStyle w:val="ListParagraph"/>
-              <w:widowControl/>
+              <w:widowControl w:val="false"/>
               <w:numPr>
                 <w:ilvl w:val="0"/>
                 <w:numId w:val="2"/>
               </w:numPr>
+              <w:suppressAutoHyphens w:val="true"/>
               <w:spacing w:lineRule="auto" w:line="240" w:before="0" w:after="0"/>
               <w:contextualSpacing/>
               <w:jc w:val="left"/>
@@ -987,11 +1029,12 @@
           <w:p>
             <w:pPr>
               <w:pStyle w:val="ListParagraph"/>
-              <w:widowControl/>
+              <w:widowControl w:val="false"/>
               <w:numPr>
                 <w:ilvl w:val="1"/>
                 <w:numId w:val="2"/>
               </w:numPr>
+              <w:suppressAutoHyphens w:val="true"/>
               <w:spacing w:lineRule="auto" w:line="240" w:before="0" w:after="0"/>
               <w:contextualSpacing/>
               <w:jc w:val="left"/>
@@ -1015,11 +1058,12 @@
           <w:p>
             <w:pPr>
               <w:pStyle w:val="ListParagraph"/>
-              <w:widowControl/>
+              <w:widowControl w:val="false"/>
               <w:numPr>
                 <w:ilvl w:val="1"/>
                 <w:numId w:val="2"/>
               </w:numPr>
+              <w:suppressAutoHyphens w:val="true"/>
               <w:spacing w:lineRule="auto" w:line="240" w:before="0" w:after="0"/>
               <w:contextualSpacing/>
               <w:jc w:val="left"/>
@@ -1043,13 +1087,14 @@
         </w:tc>
         <w:tc>
           <w:tcPr>
-            <w:tcW w:w="1501" w:type="dxa"/>
+            <w:tcW w:w="1500" w:type="dxa"/>
             <w:tcBorders/>
           </w:tcPr>
           <w:p>
             <w:pPr>
               <w:pStyle w:val="Normal"/>
-              <w:widowControl/>
+              <w:widowControl w:val="false"/>
+              <w:suppressAutoHyphens w:val="true"/>
               <w:spacing w:lineRule="auto" w:line="240" w:before="0" w:after="0"/>
               <w:jc w:val="left"/>
               <w:rPr>
@@ -1072,7 +1117,8 @@
           <w:p>
             <w:pPr>
               <w:pStyle w:val="Normal"/>
-              <w:widowControl/>
+              <w:widowControl w:val="false"/>
+              <w:suppressAutoHyphens w:val="true"/>
               <w:spacing w:lineRule="auto" w:line="240" w:before="0" w:after="0"/>
               <w:jc w:val="left"/>
               <w:rPr>
@@ -1207,7 +1253,7 @@
       </w:tblPr>
       <w:tblGrid>
         <w:gridCol w:w="2325"/>
-        <w:gridCol w:w="1308"/>
+        <w:gridCol w:w="1307"/>
         <w:gridCol w:w="3184"/>
         <w:gridCol w:w="2249"/>
       </w:tblGrid>
@@ -1221,7 +1267,8 @@
           <w:p>
             <w:pPr>
               <w:pStyle w:val="Normal"/>
-              <w:widowControl/>
+              <w:widowControl w:val="false"/>
+              <w:suppressAutoHyphens w:val="true"/>
               <w:spacing w:lineRule="auto" w:line="240" w:before="0" w:after="0"/>
               <w:jc w:val="left"/>
               <w:rPr>
@@ -1243,13 +1290,14 @@
         </w:tc>
         <w:tc>
           <w:tcPr>
-            <w:tcW w:w="1308" w:type="dxa"/>
+            <w:tcW w:w="1307" w:type="dxa"/>
             <w:tcBorders/>
           </w:tcPr>
           <w:p>
             <w:pPr>
               <w:pStyle w:val="Normal"/>
-              <w:widowControl/>
+              <w:widowControl w:val="false"/>
+              <w:suppressAutoHyphens w:val="true"/>
               <w:spacing w:lineRule="auto" w:line="240" w:before="0" w:after="0"/>
               <w:jc w:val="left"/>
               <w:rPr>
@@ -1277,7 +1325,8 @@
           <w:p>
             <w:pPr>
               <w:pStyle w:val="Normal"/>
-              <w:widowControl/>
+              <w:widowControl w:val="false"/>
+              <w:suppressAutoHyphens w:val="true"/>
               <w:spacing w:lineRule="auto" w:line="240" w:before="0" w:after="0"/>
               <w:jc w:val="left"/>
               <w:rPr>
@@ -1305,7 +1354,8 @@
           <w:p>
             <w:pPr>
               <w:pStyle w:val="Normal"/>
-              <w:widowControl/>
+              <w:widowControl w:val="false"/>
+              <w:suppressAutoHyphens w:val="true"/>
               <w:spacing w:lineRule="auto" w:line="240" w:before="0" w:after="0"/>
               <w:jc w:val="left"/>
               <w:rPr>
@@ -1336,7 +1386,8 @@
           <w:p>
             <w:pPr>
               <w:pStyle w:val="Normal"/>
-              <w:widowControl/>
+              <w:widowControl w:val="false"/>
+              <w:suppressAutoHyphens w:val="true"/>
               <w:spacing w:lineRule="auto" w:line="240" w:before="0" w:after="0"/>
               <w:jc w:val="left"/>
               <w:rPr>
@@ -1358,13 +1409,14 @@
         </w:tc>
         <w:tc>
           <w:tcPr>
-            <w:tcW w:w="1308" w:type="dxa"/>
+            <w:tcW w:w="1307" w:type="dxa"/>
             <w:tcBorders/>
           </w:tcPr>
           <w:p>
             <w:pPr>
               <w:pStyle w:val="Normal"/>
-              <w:widowControl/>
+              <w:widowControl w:val="false"/>
+              <w:suppressAutoHyphens w:val="true"/>
               <w:spacing w:lineRule="auto" w:line="240" w:before="0" w:after="0"/>
               <w:jc w:val="left"/>
               <w:rPr>
@@ -1392,11 +1444,12 @@
           <w:p>
             <w:pPr>
               <w:pStyle w:val="ListParagraph"/>
-              <w:widowControl/>
+              <w:widowControl w:val="false"/>
               <w:numPr>
                 <w:ilvl w:val="0"/>
                 <w:numId w:val="2"/>
               </w:numPr>
+              <w:suppressAutoHyphens w:val="true"/>
               <w:spacing w:lineRule="auto" w:line="240" w:before="0" w:after="0"/>
               <w:contextualSpacing/>
               <w:jc w:val="left"/>
@@ -1419,11 +1472,12 @@
           <w:p>
             <w:pPr>
               <w:pStyle w:val="ListParagraph"/>
-              <w:widowControl/>
+              <w:widowControl w:val="false"/>
               <w:numPr>
                 <w:ilvl w:val="1"/>
                 <w:numId w:val="2"/>
               </w:numPr>
+              <w:suppressAutoHyphens w:val="true"/>
               <w:spacing w:lineRule="auto" w:line="240" w:before="0" w:after="0"/>
               <w:contextualSpacing/>
               <w:jc w:val="left"/>
@@ -1452,7 +1506,8 @@
           <w:p>
             <w:pPr>
               <w:pStyle w:val="Normal"/>
-              <w:widowControl/>
+              <w:widowControl w:val="false"/>
+              <w:suppressAutoHyphens w:val="true"/>
               <w:spacing w:lineRule="auto" w:line="240" w:before="0" w:after="0"/>
               <w:jc w:val="left"/>
               <w:rPr>
@@ -1475,7 +1530,8 @@
           <w:p>
             <w:pPr>
               <w:pStyle w:val="Normal"/>
-              <w:widowControl/>
+              <w:widowControl w:val="false"/>
+              <w:suppressAutoHyphens w:val="true"/>
               <w:spacing w:lineRule="auto" w:line="240" w:before="0" w:after="0"/>
               <w:jc w:val="left"/>
               <w:rPr>
@@ -1498,7 +1554,8 @@
           <w:p>
             <w:pPr>
               <w:pStyle w:val="Normal"/>
-              <w:widowControl/>
+              <w:widowControl w:val="false"/>
+              <w:suppressAutoHyphens w:val="true"/>
               <w:spacing w:lineRule="auto" w:line="240" w:before="0" w:after="0"/>
               <w:jc w:val="left"/>
               <w:rPr>
@@ -1532,39 +1589,30 @@
           <w:p>
             <w:pPr>
               <w:pStyle w:val="Normal"/>
-              <w:widowControl/>
-              <w:spacing w:lineRule="auto" w:line="240" w:before="0" w:after="0"/>
-              <w:jc w:val="left"/>
-              <w:rPr>
-                <w:sz w:val="28"/>
-                <w:szCs w:val="28"/>
-              </w:rPr>
-            </w:pPr>
-            <w:r>
-              <w:rPr>
-                <w:rFonts w:eastAsia="Calibri" w:cs=""/>
-                <w:kern w:val="0"/>
-                <w:sz w:val="28"/>
-                <w:szCs w:val="28"/>
-                <w:lang w:val="nb-NO" w:eastAsia="en-US" w:bidi="ar-SA"/>
-              </w:rPr>
-              <w:t>/</w:t>
-            </w:r>
-            <w:r>
-              <w:rPr>
-                <w:rFonts w:eastAsia="Calibri" w:cs=""/>
-                <w:kern w:val="0"/>
-                <w:sz w:val="28"/>
-                <w:szCs w:val="28"/>
-                <w:lang w:val="nb-NO" w:eastAsia="en-US" w:bidi="ar-SA"/>
-              </w:rPr>
-              <w:t>listmygrouptasks</w:t>
-            </w:r>
-          </w:p>
-        </w:tc>
-        <w:tc>
-          <w:tcPr>
-            <w:tcW w:w="1308" w:type="dxa"/>
+              <w:widowControl w:val="false"/>
+              <w:suppressAutoHyphens w:val="true"/>
+              <w:spacing w:lineRule="auto" w:line="240" w:before="0" w:after="0"/>
+              <w:jc w:val="left"/>
+              <w:rPr>
+                <w:sz w:val="28"/>
+                <w:szCs w:val="28"/>
+              </w:rPr>
+            </w:pPr>
+            <w:r>
+              <w:rPr>
+                <w:rFonts w:eastAsia="Calibri" w:cs=""/>
+                <w:kern w:val="0"/>
+                <w:sz w:val="28"/>
+                <w:szCs w:val="28"/>
+                <w:lang w:val="nb-NO" w:eastAsia="en-US" w:bidi="ar-SA"/>
+              </w:rPr>
+              <w:t>/listmygrouptasks</w:t>
+            </w:r>
+          </w:p>
+        </w:tc>
+        <w:tc>
+          <w:tcPr>
+            <w:tcW w:w="1307" w:type="dxa"/>
             <w:tcBorders>
               <w:top w:val="nil"/>
             </w:tcBorders>
@@ -1572,7 +1620,8 @@
           <w:p>
             <w:pPr>
               <w:pStyle w:val="Normal"/>
-              <w:widowControl/>
+              <w:widowControl w:val="false"/>
+              <w:suppressAutoHyphens w:val="true"/>
               <w:spacing w:lineRule="auto" w:line="240" w:before="0" w:after="0"/>
               <w:jc w:val="left"/>
               <w:rPr>
@@ -1602,11 +1651,12 @@
           <w:p>
             <w:pPr>
               <w:pStyle w:val="ListParagraph"/>
-              <w:widowControl/>
+              <w:widowControl w:val="false"/>
               <w:numPr>
                 <w:ilvl w:val="0"/>
                 <w:numId w:val="2"/>
               </w:numPr>
+              <w:suppressAutoHyphens w:val="true"/>
               <w:spacing w:lineRule="auto" w:line="240" w:before="0" w:after="0"/>
               <w:contextualSpacing/>
               <w:jc w:val="left"/>
@@ -1629,11 +1679,12 @@
           <w:p>
             <w:pPr>
               <w:pStyle w:val="ListParagraph"/>
-              <w:widowControl/>
+              <w:widowControl w:val="false"/>
               <w:numPr>
                 <w:ilvl w:val="1"/>
                 <w:numId w:val="2"/>
               </w:numPr>
+              <w:suppressAutoHyphens w:val="true"/>
               <w:spacing w:lineRule="auto" w:line="240" w:before="0" w:after="0"/>
               <w:contextualSpacing/>
               <w:jc w:val="left"/>
@@ -1664,7 +1715,8 @@
           <w:p>
             <w:pPr>
               <w:pStyle w:val="Normal"/>
-              <w:widowControl/>
+              <w:widowControl w:val="false"/>
+              <w:suppressAutoHyphens w:val="true"/>
               <w:spacing w:lineRule="auto" w:line="240" w:before="0" w:after="0"/>
               <w:jc w:val="left"/>
               <w:rPr>
@@ -1687,7 +1739,8 @@
           <w:p>
             <w:pPr>
               <w:pStyle w:val="Normal"/>
-              <w:widowControl/>
+              <w:widowControl w:val="false"/>
+              <w:suppressAutoHyphens w:val="true"/>
               <w:spacing w:lineRule="auto" w:line="240" w:before="0" w:after="0"/>
               <w:jc w:val="left"/>
               <w:rPr>
@@ -1710,7 +1763,8 @@
           <w:p>
             <w:pPr>
               <w:pStyle w:val="Normal"/>
-              <w:widowControl/>
+              <w:widowControl w:val="false"/>
+              <w:suppressAutoHyphens w:val="true"/>
               <w:spacing w:lineRule="auto" w:line="240" w:before="0" w:after="0"/>
               <w:jc w:val="left"/>
               <w:rPr>
@@ -1742,7 +1796,8 @@
           <w:p>
             <w:pPr>
               <w:pStyle w:val="Normal"/>
-              <w:widowControl/>
+              <w:widowControl w:val="false"/>
+              <w:suppressAutoHyphens w:val="true"/>
               <w:spacing w:lineRule="auto" w:line="240" w:before="0" w:after="0"/>
               <w:jc w:val="left"/>
               <w:rPr>
@@ -1764,13 +1819,14 @@
         </w:tc>
         <w:tc>
           <w:tcPr>
-            <w:tcW w:w="1308" w:type="dxa"/>
+            <w:tcW w:w="1307" w:type="dxa"/>
             <w:tcBorders/>
           </w:tcPr>
           <w:p>
             <w:pPr>
               <w:pStyle w:val="Normal"/>
-              <w:widowControl/>
+              <w:widowControl w:val="false"/>
+              <w:suppressAutoHyphens w:val="true"/>
               <w:spacing w:lineRule="auto" w:line="240" w:before="0" w:after="0"/>
               <w:jc w:val="left"/>
               <w:rPr>
@@ -1798,11 +1854,12 @@
           <w:p>
             <w:pPr>
               <w:pStyle w:val="ListParagraph"/>
-              <w:widowControl/>
+              <w:widowControl w:val="false"/>
               <w:numPr>
                 <w:ilvl w:val="0"/>
                 <w:numId w:val="2"/>
               </w:numPr>
+              <w:suppressAutoHyphens w:val="true"/>
               <w:spacing w:lineRule="auto" w:line="240" w:before="0" w:after="0"/>
               <w:contextualSpacing/>
               <w:jc w:val="left"/>
@@ -1825,11 +1882,12 @@
           <w:p>
             <w:pPr>
               <w:pStyle w:val="ListParagraph"/>
-              <w:widowControl/>
+              <w:widowControl w:val="false"/>
               <w:numPr>
                 <w:ilvl w:val="1"/>
                 <w:numId w:val="2"/>
               </w:numPr>
+              <w:suppressAutoHyphens w:val="true"/>
               <w:spacing w:lineRule="auto" w:line="240" w:before="0" w:after="0"/>
               <w:contextualSpacing/>
               <w:jc w:val="left"/>
@@ -1852,11 +1910,12 @@
           <w:p>
             <w:pPr>
               <w:pStyle w:val="ListParagraph"/>
-              <w:widowControl/>
+              <w:widowControl w:val="false"/>
               <w:numPr>
                 <w:ilvl w:val="0"/>
                 <w:numId w:val="2"/>
               </w:numPr>
+              <w:suppressAutoHyphens w:val="true"/>
               <w:spacing w:lineRule="auto" w:line="240" w:before="0" w:after="0"/>
               <w:contextualSpacing/>
               <w:jc w:val="left"/>
@@ -1879,11 +1938,12 @@
           <w:p>
             <w:pPr>
               <w:pStyle w:val="ListParagraph"/>
-              <w:widowControl/>
+              <w:widowControl w:val="false"/>
               <w:numPr>
                 <w:ilvl w:val="1"/>
                 <w:numId w:val="2"/>
               </w:numPr>
+              <w:suppressAutoHyphens w:val="true"/>
               <w:spacing w:lineRule="auto" w:line="240" w:before="0" w:after="0"/>
               <w:contextualSpacing/>
               <w:jc w:val="left"/>
@@ -1912,7 +1972,8 @@
           <w:p>
             <w:pPr>
               <w:pStyle w:val="Normal"/>
-              <w:widowControl/>
+              <w:widowControl w:val="false"/>
+              <w:suppressAutoHyphens w:val="true"/>
               <w:spacing w:lineRule="auto" w:line="240" w:before="0" w:after="0"/>
               <w:jc w:val="left"/>
               <w:rPr>
@@ -1934,7 +1995,8 @@
           <w:p>
             <w:pPr>
               <w:pStyle w:val="Normal"/>
-              <w:widowControl/>
+              <w:widowControl w:val="false"/>
+              <w:suppressAutoHyphens w:val="true"/>
               <w:spacing w:lineRule="auto" w:line="240" w:before="0" w:after="0"/>
               <w:jc w:val="left"/>
               <w:rPr>
@@ -1956,7 +2018,8 @@
           <w:p>
             <w:pPr>
               <w:pStyle w:val="Normal"/>
-              <w:widowControl/>
+              <w:widowControl w:val="false"/>
+              <w:suppressAutoHyphens w:val="true"/>
               <w:spacing w:lineRule="auto" w:line="240" w:before="0" w:after="0"/>
               <w:jc w:val="left"/>
               <w:rPr>
@@ -1978,7 +2041,8 @@
           <w:p>
             <w:pPr>
               <w:pStyle w:val="Normal"/>
-              <w:widowControl/>
+              <w:widowControl w:val="false"/>
+              <w:suppressAutoHyphens w:val="true"/>
               <w:spacing w:lineRule="auto" w:line="240" w:before="0" w:after="0"/>
               <w:jc w:val="left"/>
               <w:rPr>
@@ -2009,7 +2073,8 @@
           <w:p>
             <w:pPr>
               <w:pStyle w:val="Normal"/>
-              <w:widowControl/>
+              <w:widowControl w:val="false"/>
+              <w:suppressAutoHyphens w:val="true"/>
               <w:spacing w:lineRule="auto" w:line="240" w:before="0" w:after="0"/>
               <w:jc w:val="left"/>
               <w:rPr>
@@ -2031,13 +2096,14 @@
         </w:tc>
         <w:tc>
           <w:tcPr>
-            <w:tcW w:w="1308" w:type="dxa"/>
+            <w:tcW w:w="1307" w:type="dxa"/>
             <w:tcBorders/>
           </w:tcPr>
           <w:p>
             <w:pPr>
               <w:pStyle w:val="Normal"/>
-              <w:widowControl/>
+              <w:widowControl w:val="false"/>
+              <w:suppressAutoHyphens w:val="true"/>
               <w:spacing w:lineRule="auto" w:line="240" w:before="0" w:after="0"/>
               <w:jc w:val="left"/>
               <w:rPr>
@@ -2065,11 +2131,12 @@
           <w:p>
             <w:pPr>
               <w:pStyle w:val="ListParagraph"/>
-              <w:widowControl/>
+              <w:widowControl w:val="false"/>
               <w:numPr>
                 <w:ilvl w:val="0"/>
                 <w:numId w:val="3"/>
               </w:numPr>
+              <w:suppressAutoHyphens w:val="true"/>
               <w:spacing w:lineRule="auto" w:line="240" w:before="0" w:after="0"/>
               <w:contextualSpacing/>
               <w:jc w:val="left"/>
@@ -2092,11 +2159,12 @@
           <w:p>
             <w:pPr>
               <w:pStyle w:val="ListParagraph"/>
-              <w:widowControl/>
+              <w:widowControl w:val="false"/>
               <w:numPr>
                 <w:ilvl w:val="1"/>
                 <w:numId w:val="3"/>
               </w:numPr>
+              <w:suppressAutoHyphens w:val="true"/>
               <w:spacing w:lineRule="auto" w:line="240" w:before="0" w:after="0"/>
               <w:contextualSpacing/>
               <w:jc w:val="left"/>
@@ -2119,11 +2187,12 @@
           <w:p>
             <w:pPr>
               <w:pStyle w:val="ListParagraph"/>
-              <w:widowControl/>
+              <w:widowControl w:val="false"/>
               <w:numPr>
                 <w:ilvl w:val="0"/>
                 <w:numId w:val="3"/>
               </w:numPr>
+              <w:suppressAutoHyphens w:val="true"/>
               <w:spacing w:lineRule="auto" w:line="240" w:before="0" w:after="0"/>
               <w:contextualSpacing/>
               <w:jc w:val="left"/>
@@ -2146,11 +2215,12 @@
           <w:p>
             <w:pPr>
               <w:pStyle w:val="ListParagraph"/>
-              <w:widowControl/>
+              <w:widowControl w:val="false"/>
               <w:numPr>
                 <w:ilvl w:val="1"/>
                 <w:numId w:val="3"/>
               </w:numPr>
+              <w:suppressAutoHyphens w:val="true"/>
               <w:spacing w:lineRule="auto" w:line="240" w:before="0" w:after="0"/>
               <w:contextualSpacing/>
               <w:jc w:val="left"/>
@@ -2173,11 +2243,12 @@
           <w:p>
             <w:pPr>
               <w:pStyle w:val="ListParagraph"/>
-              <w:widowControl/>
+              <w:widowControl w:val="false"/>
               <w:numPr>
                 <w:ilvl w:val="1"/>
                 <w:numId w:val="3"/>
               </w:numPr>
+              <w:suppressAutoHyphens w:val="true"/>
               <w:spacing w:lineRule="auto" w:line="240" w:before="0" w:after="0"/>
               <w:contextualSpacing/>
               <w:jc w:val="left"/>
@@ -2200,11 +2271,12 @@
           <w:p>
             <w:pPr>
               <w:pStyle w:val="ListParagraph"/>
-              <w:widowControl/>
+              <w:widowControl w:val="false"/>
               <w:numPr>
                 <w:ilvl w:val="1"/>
                 <w:numId w:val="3"/>
               </w:numPr>
+              <w:suppressAutoHyphens w:val="true"/>
               <w:spacing w:lineRule="auto" w:line="240" w:before="0" w:after="0"/>
               <w:contextualSpacing/>
               <w:jc w:val="left"/>
@@ -2227,11 +2299,12 @@
           <w:p>
             <w:pPr>
               <w:pStyle w:val="ListParagraph"/>
-              <w:widowControl/>
+              <w:widowControl w:val="false"/>
               <w:numPr>
                 <w:ilvl w:val="1"/>
                 <w:numId w:val="3"/>
               </w:numPr>
+              <w:suppressAutoHyphens w:val="true"/>
               <w:spacing w:lineRule="auto" w:line="240" w:before="0" w:after="0"/>
               <w:contextualSpacing/>
               <w:jc w:val="left"/>
@@ -2254,11 +2327,12 @@
           <w:p>
             <w:pPr>
               <w:pStyle w:val="ListParagraph"/>
-              <w:widowControl/>
+              <w:widowControl w:val="false"/>
               <w:numPr>
                 <w:ilvl w:val="1"/>
                 <w:numId w:val="3"/>
               </w:numPr>
+              <w:suppressAutoHyphens w:val="true"/>
               <w:spacing w:lineRule="auto" w:line="240" w:before="0" w:after="0"/>
               <w:contextualSpacing/>
               <w:jc w:val="left"/>
@@ -2287,7 +2361,8 @@
           <w:p>
             <w:pPr>
               <w:pStyle w:val="Normal"/>
-              <w:widowControl/>
+              <w:widowControl w:val="false"/>
+              <w:suppressAutoHyphens w:val="true"/>
               <w:spacing w:lineRule="auto" w:line="240" w:before="0" w:after="0"/>
               <w:jc w:val="left"/>
               <w:rPr>
@@ -2309,7 +2384,8 @@
           <w:p>
             <w:pPr>
               <w:pStyle w:val="Normal"/>
-              <w:widowControl/>
+              <w:widowControl w:val="false"/>
+              <w:suppressAutoHyphens w:val="true"/>
               <w:spacing w:lineRule="auto" w:line="240" w:before="0" w:after="0"/>
               <w:jc w:val="left"/>
               <w:rPr>
@@ -2331,7 +2407,8 @@
           <w:p>
             <w:pPr>
               <w:pStyle w:val="Normal"/>
-              <w:widowControl/>
+              <w:widowControl w:val="false"/>
+              <w:suppressAutoHyphens w:val="true"/>
               <w:spacing w:lineRule="auto" w:line="240" w:before="0" w:after="0"/>
               <w:jc w:val="left"/>
               <w:rPr>
@@ -2362,7 +2439,8 @@
           <w:p>
             <w:pPr>
               <w:pStyle w:val="Normal"/>
-              <w:widowControl/>
+              <w:widowControl w:val="false"/>
+              <w:suppressAutoHyphens w:val="true"/>
               <w:spacing w:lineRule="auto" w:line="240" w:before="0" w:after="0"/>
               <w:jc w:val="left"/>
               <w:rPr>
@@ -2384,13 +2462,14 @@
         </w:tc>
         <w:tc>
           <w:tcPr>
-            <w:tcW w:w="1308" w:type="dxa"/>
+            <w:tcW w:w="1307" w:type="dxa"/>
             <w:tcBorders/>
           </w:tcPr>
           <w:p>
             <w:pPr>
               <w:pStyle w:val="Normal"/>
-              <w:widowControl/>
+              <w:widowControl w:val="false"/>
+              <w:suppressAutoHyphens w:val="true"/>
               <w:spacing w:lineRule="auto" w:line="240" w:before="0" w:after="0"/>
               <w:jc w:val="left"/>
               <w:rPr>
@@ -2418,11 +2497,12 @@
           <w:p>
             <w:pPr>
               <w:pStyle w:val="ListParagraph"/>
-              <w:widowControl/>
+              <w:widowControl w:val="false"/>
               <w:numPr>
                 <w:ilvl w:val="0"/>
                 <w:numId w:val="5"/>
               </w:numPr>
+              <w:suppressAutoHyphens w:val="true"/>
               <w:spacing w:lineRule="auto" w:line="240" w:before="0" w:after="0"/>
               <w:contextualSpacing/>
               <w:jc w:val="left"/>
@@ -2445,11 +2525,12 @@
           <w:p>
             <w:pPr>
               <w:pStyle w:val="ListParagraph"/>
-              <w:widowControl/>
+              <w:widowControl w:val="false"/>
               <w:numPr>
                 <w:ilvl w:val="1"/>
                 <w:numId w:val="5"/>
               </w:numPr>
+              <w:suppressAutoHyphens w:val="true"/>
               <w:spacing w:lineRule="auto" w:line="240" w:before="0" w:after="0"/>
               <w:contextualSpacing/>
               <w:jc w:val="left"/>
@@ -2472,11 +2553,12 @@
           <w:p>
             <w:pPr>
               <w:pStyle w:val="ListParagraph"/>
-              <w:widowControl/>
+              <w:widowControl w:val="false"/>
               <w:numPr>
                 <w:ilvl w:val="0"/>
                 <w:numId w:val="5"/>
               </w:numPr>
+              <w:suppressAutoHyphens w:val="true"/>
               <w:spacing w:lineRule="auto" w:line="240" w:before="0" w:after="0"/>
               <w:contextualSpacing/>
               <w:jc w:val="left"/>
@@ -2499,11 +2581,12 @@
           <w:p>
             <w:pPr>
               <w:pStyle w:val="ListParagraph"/>
-              <w:widowControl/>
+              <w:widowControl w:val="false"/>
               <w:numPr>
                 <w:ilvl w:val="1"/>
                 <w:numId w:val="5"/>
               </w:numPr>
+              <w:suppressAutoHyphens w:val="true"/>
               <w:spacing w:lineRule="auto" w:line="240" w:before="0" w:after="0"/>
               <w:contextualSpacing/>
               <w:jc w:val="left"/>
@@ -2532,7 +2615,8 @@
           <w:p>
             <w:pPr>
               <w:pStyle w:val="Normal"/>
-              <w:widowControl/>
+              <w:widowControl w:val="false"/>
+              <w:suppressAutoHyphens w:val="true"/>
               <w:spacing w:lineRule="auto" w:line="240" w:before="0" w:after="0"/>
               <w:jc w:val="left"/>
               <w:rPr>
@@ -2554,7 +2638,8 @@
           <w:p>
             <w:pPr>
               <w:pStyle w:val="Normal"/>
-              <w:widowControl/>
+              <w:widowControl w:val="false"/>
+              <w:suppressAutoHyphens w:val="true"/>
               <w:spacing w:lineRule="auto" w:line="240" w:before="0" w:after="0"/>
               <w:jc w:val="left"/>
               <w:rPr>
@@ -2576,7 +2661,8 @@
           <w:p>
             <w:pPr>
               <w:pStyle w:val="Normal"/>
-              <w:widowControl/>
+              <w:widowControl w:val="false"/>
+              <w:suppressAutoHyphens w:val="true"/>
               <w:spacing w:lineRule="auto" w:line="240" w:before="0" w:after="0"/>
               <w:jc w:val="left"/>
               <w:rPr>
@@ -2598,43 +2684,24 @@
           <w:p>
             <w:pPr>
               <w:pStyle w:val="Normal"/>
-              <w:widowControl/>
-              <w:spacing w:lineRule="auto" w:line="240" w:before="0" w:after="0"/>
-              <w:jc w:val="left"/>
-              <w:rPr>
-                <w:sz w:val="28"/>
-                <w:szCs w:val="28"/>
-              </w:rPr>
-            </w:pPr>
-            <w:r>
-              <w:rPr>
-                <w:rFonts w:eastAsia="Calibri" w:cs=""/>
-                <w:kern w:val="0"/>
-                <w:sz w:val="28"/>
-                <w:szCs w:val="28"/>
-                <w:lang w:val="nb-NO" w:eastAsia="en-US" w:bidi="ar-SA"/>
-              </w:rPr>
-              <w:t>Fail:Not owner(40</w:t>
-            </w:r>
-            <w:r>
-              <w:rPr>
-                <w:rFonts w:eastAsia="Calibri" w:cs=""/>
-                <w:kern w:val="0"/>
-                <w:sz w:val="28"/>
-                <w:szCs w:val="28"/>
-                <w:lang w:val="nb-NO" w:eastAsia="en-US" w:bidi="ar-SA"/>
-              </w:rPr>
-              <w:t>3</w:t>
-            </w:r>
-            <w:r>
-              <w:rPr>
-                <w:rFonts w:eastAsia="Calibri" w:cs=""/>
-                <w:kern w:val="0"/>
-                <w:sz w:val="28"/>
-                <w:szCs w:val="28"/>
-                <w:lang w:val="nb-NO" w:eastAsia="en-US" w:bidi="ar-SA"/>
-              </w:rPr>
-              <w:t>)</w:t>
+              <w:widowControl w:val="false"/>
+              <w:suppressAutoHyphens w:val="true"/>
+              <w:spacing w:lineRule="auto" w:line="240" w:before="0" w:after="0"/>
+              <w:jc w:val="left"/>
+              <w:rPr>
+                <w:sz w:val="28"/>
+                <w:szCs w:val="28"/>
+              </w:rPr>
+            </w:pPr>
+            <w:r>
+              <w:rPr>
+                <w:rFonts w:eastAsia="Calibri" w:cs=""/>
+                <w:kern w:val="0"/>
+                <w:sz w:val="28"/>
+                <w:szCs w:val="28"/>
+                <w:lang w:val="nb-NO" w:eastAsia="en-US" w:bidi="ar-SA"/>
+              </w:rPr>
+              <w:t>Fail:Not owner(403)</w:t>
             </w:r>
           </w:p>
         </w:tc>
@@ -2649,7 +2716,8 @@
           <w:p>
             <w:pPr>
               <w:pStyle w:val="Normal"/>
-              <w:widowControl/>
+              <w:widowControl w:val="false"/>
+              <w:suppressAutoHyphens w:val="true"/>
               <w:spacing w:lineRule="auto" w:line="240" w:before="0" w:after="0"/>
               <w:jc w:val="left"/>
               <w:rPr>
@@ -2671,13 +2739,14 @@
         </w:tc>
         <w:tc>
           <w:tcPr>
-            <w:tcW w:w="1308" w:type="dxa"/>
+            <w:tcW w:w="1307" w:type="dxa"/>
             <w:tcBorders/>
           </w:tcPr>
           <w:p>
             <w:pPr>
               <w:pStyle w:val="Normal"/>
-              <w:widowControl/>
+              <w:widowControl w:val="false"/>
+              <w:suppressAutoHyphens w:val="true"/>
               <w:spacing w:lineRule="auto" w:line="240" w:before="0" w:after="0"/>
               <w:jc w:val="left"/>
               <w:rPr>
@@ -2705,11 +2774,12 @@
           <w:p>
             <w:pPr>
               <w:pStyle w:val="ListParagraph"/>
-              <w:widowControl/>
+              <w:widowControl w:val="false"/>
               <w:numPr>
                 <w:ilvl w:val="0"/>
                 <w:numId w:val="4"/>
               </w:numPr>
+              <w:suppressAutoHyphens w:val="true"/>
               <w:spacing w:lineRule="auto" w:line="240" w:before="0" w:after="0"/>
               <w:contextualSpacing/>
               <w:jc w:val="left"/>
@@ -2732,11 +2802,12 @@
           <w:p>
             <w:pPr>
               <w:pStyle w:val="ListParagraph"/>
-              <w:widowControl/>
+              <w:widowControl w:val="false"/>
               <w:numPr>
                 <w:ilvl w:val="1"/>
                 <w:numId w:val="4"/>
               </w:numPr>
+              <w:suppressAutoHyphens w:val="true"/>
               <w:spacing w:lineRule="auto" w:line="240" w:before="0" w:after="0"/>
               <w:contextualSpacing/>
               <w:jc w:val="left"/>
@@ -2759,11 +2830,12 @@
           <w:p>
             <w:pPr>
               <w:pStyle w:val="ListParagraph"/>
-              <w:widowControl/>
+              <w:widowControl w:val="false"/>
               <w:numPr>
                 <w:ilvl w:val="0"/>
                 <w:numId w:val="4"/>
               </w:numPr>
+              <w:suppressAutoHyphens w:val="true"/>
               <w:spacing w:lineRule="auto" w:line="240" w:before="0" w:after="0"/>
               <w:contextualSpacing/>
               <w:jc w:val="left"/>
@@ -2786,11 +2858,12 @@
           <w:p>
             <w:pPr>
               <w:pStyle w:val="ListParagraph"/>
-              <w:widowControl/>
+              <w:widowControl w:val="false"/>
               <w:numPr>
                 <w:ilvl w:val="1"/>
                 <w:numId w:val="4"/>
               </w:numPr>
+              <w:suppressAutoHyphens w:val="true"/>
               <w:spacing w:lineRule="auto" w:line="240" w:before="0" w:after="0"/>
               <w:contextualSpacing/>
               <w:jc w:val="left"/>
@@ -2813,11 +2886,12 @@
           <w:p>
             <w:pPr>
               <w:pStyle w:val="ListParagraph"/>
-              <w:widowControl/>
+              <w:widowControl w:val="false"/>
               <w:numPr>
                 <w:ilvl w:val="1"/>
                 <w:numId w:val="4"/>
               </w:numPr>
+              <w:suppressAutoHyphens w:val="true"/>
               <w:spacing w:lineRule="auto" w:line="240" w:before="0" w:after="0"/>
               <w:contextualSpacing/>
               <w:jc w:val="left"/>
@@ -2840,11 +2914,12 @@
           <w:p>
             <w:pPr>
               <w:pStyle w:val="ListParagraph"/>
-              <w:widowControl/>
+              <w:widowControl w:val="false"/>
               <w:numPr>
                 <w:ilvl w:val="1"/>
                 <w:numId w:val="4"/>
               </w:numPr>
+              <w:suppressAutoHyphens w:val="true"/>
               <w:spacing w:lineRule="auto" w:line="240" w:before="0" w:after="0"/>
               <w:contextualSpacing/>
               <w:jc w:val="left"/>
@@ -2867,11 +2942,12 @@
           <w:p>
             <w:pPr>
               <w:pStyle w:val="ListParagraph"/>
-              <w:widowControl/>
+              <w:widowControl w:val="false"/>
               <w:numPr>
                 <w:ilvl w:val="1"/>
                 <w:numId w:val="4"/>
               </w:numPr>
+              <w:suppressAutoHyphens w:val="true"/>
               <w:spacing w:lineRule="auto" w:line="240" w:before="0" w:after="0"/>
               <w:contextualSpacing/>
               <w:jc w:val="left"/>
@@ -2894,11 +2970,12 @@
           <w:p>
             <w:pPr>
               <w:pStyle w:val="ListParagraph"/>
-              <w:widowControl/>
+              <w:widowControl w:val="false"/>
               <w:numPr>
                 <w:ilvl w:val="0"/>
                 <w:numId w:val="4"/>
               </w:numPr>
+              <w:suppressAutoHyphens w:val="true"/>
               <w:spacing w:lineRule="auto" w:line="240" w:before="0" w:after="0"/>
               <w:contextualSpacing/>
               <w:jc w:val="left"/>
@@ -2921,11 +2998,12 @@
           <w:p>
             <w:pPr>
               <w:pStyle w:val="ListParagraph"/>
-              <w:widowControl/>
+              <w:widowControl w:val="false"/>
               <w:numPr>
                 <w:ilvl w:val="1"/>
                 <w:numId w:val="4"/>
               </w:numPr>
+              <w:suppressAutoHyphens w:val="true"/>
               <w:spacing w:lineRule="auto" w:line="240" w:before="0" w:after="0"/>
               <w:contextualSpacing/>
               <w:jc w:val="left"/>
@@ -2954,7 +3032,8 @@
           <w:p>
             <w:pPr>
               <w:pStyle w:val="Normal"/>
-              <w:widowControl/>
+              <w:widowControl w:val="false"/>
+              <w:suppressAutoHyphens w:val="true"/>
               <w:spacing w:lineRule="auto" w:line="240" w:before="0" w:after="0"/>
               <w:jc w:val="left"/>
               <w:rPr>
@@ -2976,7 +3055,8 @@
           <w:p>
             <w:pPr>
               <w:pStyle w:val="Normal"/>
-              <w:widowControl/>
+              <w:widowControl w:val="false"/>
+              <w:suppressAutoHyphens w:val="true"/>
               <w:spacing w:lineRule="auto" w:line="240" w:before="0" w:after="0"/>
               <w:jc w:val="left"/>
               <w:rPr>
@@ -2998,7 +3078,8 @@
           <w:p>
             <w:pPr>
               <w:pStyle w:val="Normal"/>
-              <w:widowControl/>
+              <w:widowControl w:val="false"/>
+              <w:suppressAutoHyphens w:val="true"/>
               <w:spacing w:lineRule="auto" w:line="240" w:before="0" w:after="0"/>
               <w:jc w:val="left"/>
               <w:rPr>
@@ -3020,7 +3101,8 @@
           <w:p>
             <w:pPr>
               <w:pStyle w:val="Normal"/>
-              <w:widowControl/>
+              <w:widowControl w:val="false"/>
+              <w:suppressAutoHyphens w:val="true"/>
               <w:spacing w:lineRule="auto" w:line="240" w:before="0" w:after="0"/>
               <w:jc w:val="left"/>
               <w:rPr>
@@ -3042,43 +3124,24 @@
           <w:p>
             <w:pPr>
               <w:pStyle w:val="Normal"/>
-              <w:widowControl/>
-              <w:spacing w:lineRule="auto" w:line="240" w:before="0" w:after="0"/>
-              <w:jc w:val="left"/>
-              <w:rPr>
-                <w:sz w:val="28"/>
-                <w:szCs w:val="28"/>
-              </w:rPr>
-            </w:pPr>
-            <w:r>
-              <w:rPr>
-                <w:rFonts w:eastAsia="Calibri" w:cs=""/>
-                <w:kern w:val="0"/>
-                <w:sz w:val="28"/>
-                <w:szCs w:val="28"/>
-                <w:lang w:val="nb-NO" w:eastAsia="en-US" w:bidi="ar-SA"/>
-              </w:rPr>
-              <w:t>Fail:Not owner(40</w:t>
-            </w:r>
-            <w:r>
-              <w:rPr>
-                <w:rFonts w:eastAsia="Calibri" w:cs=""/>
-                <w:kern w:val="0"/>
-                <w:sz w:val="28"/>
-                <w:szCs w:val="28"/>
-                <w:lang w:val="nb-NO" w:eastAsia="en-US" w:bidi="ar-SA"/>
-              </w:rPr>
-              <w:t>3</w:t>
-            </w:r>
-            <w:r>
-              <w:rPr>
-                <w:rFonts w:eastAsia="Calibri" w:cs=""/>
-                <w:kern w:val="0"/>
-                <w:sz w:val="28"/>
-                <w:szCs w:val="28"/>
-                <w:lang w:val="nb-NO" w:eastAsia="en-US" w:bidi="ar-SA"/>
-              </w:rPr>
-              <w:t>)</w:t>
+              <w:widowControl w:val="false"/>
+              <w:suppressAutoHyphens w:val="true"/>
+              <w:spacing w:lineRule="auto" w:line="240" w:before="0" w:after="0"/>
+              <w:jc w:val="left"/>
+              <w:rPr>
+                <w:sz w:val="28"/>
+                <w:szCs w:val="28"/>
+              </w:rPr>
+            </w:pPr>
+            <w:r>
+              <w:rPr>
+                <w:rFonts w:eastAsia="Calibri" w:cs=""/>
+                <w:kern w:val="0"/>
+                <w:sz w:val="28"/>
+                <w:szCs w:val="28"/>
+                <w:lang w:val="nb-NO" w:eastAsia="en-US" w:bidi="ar-SA"/>
+              </w:rPr>
+              <w:t>Fail:Not owner(403)</w:t>
             </w:r>
           </w:p>
         </w:tc>
@@ -3095,39 +3158,30 @@
           <w:p>
             <w:pPr>
               <w:pStyle w:val="Normal"/>
-              <w:widowControl/>
-              <w:spacing w:lineRule="auto" w:line="240" w:before="0" w:after="0"/>
-              <w:jc w:val="left"/>
-              <w:rPr>
-                <w:sz w:val="28"/>
-                <w:szCs w:val="28"/>
-              </w:rPr>
-            </w:pPr>
-            <w:r>
-              <w:rPr>
-                <w:rFonts w:eastAsia="Calibri" w:cs=""/>
-                <w:kern w:val="0"/>
-                <w:sz w:val="28"/>
-                <w:szCs w:val="28"/>
-                <w:lang w:val="nb-NO" w:eastAsia="en-US" w:bidi="ar-SA"/>
-              </w:rPr>
-              <w:t>/</w:t>
-            </w:r>
-            <w:r>
-              <w:rPr>
-                <w:rFonts w:eastAsia="Calibri" w:cs=""/>
-                <w:kern w:val="0"/>
-                <w:sz w:val="28"/>
-                <w:szCs w:val="28"/>
-                <w:lang w:val="nb-NO" w:eastAsia="en-US" w:bidi="ar-SA"/>
-              </w:rPr>
-              <w:t>jointask</w:t>
-            </w:r>
-          </w:p>
-        </w:tc>
-        <w:tc>
-          <w:tcPr>
-            <w:tcW w:w="1308" w:type="dxa"/>
+              <w:widowControl w:val="false"/>
+              <w:suppressAutoHyphens w:val="true"/>
+              <w:spacing w:lineRule="auto" w:line="240" w:before="0" w:after="0"/>
+              <w:jc w:val="left"/>
+              <w:rPr>
+                <w:sz w:val="28"/>
+                <w:szCs w:val="28"/>
+              </w:rPr>
+            </w:pPr>
+            <w:r>
+              <w:rPr>
+                <w:rFonts w:eastAsia="Calibri" w:cs=""/>
+                <w:kern w:val="0"/>
+                <w:sz w:val="28"/>
+                <w:szCs w:val="28"/>
+                <w:lang w:val="nb-NO" w:eastAsia="en-US" w:bidi="ar-SA"/>
+              </w:rPr>
+              <w:t>/jointask</w:t>
+            </w:r>
+          </w:p>
+        </w:tc>
+        <w:tc>
+          <w:tcPr>
+            <w:tcW w:w="1307" w:type="dxa"/>
             <w:tcBorders>
               <w:top w:val="nil"/>
             </w:tcBorders>
@@ -3135,7 +3189,8 @@
           <w:p>
             <w:pPr>
               <w:pStyle w:val="Normal"/>
-              <w:widowControl/>
+              <w:widowControl w:val="false"/>
+              <w:suppressAutoHyphens w:val="true"/>
               <w:spacing w:lineRule="auto" w:line="240" w:before="0" w:after="0"/>
               <w:jc w:val="left"/>
               <w:rPr>
@@ -3165,11 +3220,12 @@
           <w:p>
             <w:pPr>
               <w:pStyle w:val="ListParagraph"/>
-              <w:widowControl/>
+              <w:widowControl w:val="false"/>
               <w:numPr>
                 <w:ilvl w:val="0"/>
                 <w:numId w:val="4"/>
               </w:numPr>
+              <w:suppressAutoHyphens w:val="true"/>
               <w:spacing w:lineRule="auto" w:line="240" w:before="0" w:after="0"/>
               <w:contextualSpacing/>
               <w:jc w:val="left"/>
@@ -3192,11 +3248,12 @@
           <w:p>
             <w:pPr>
               <w:pStyle w:val="ListParagraph"/>
-              <w:widowControl/>
+              <w:widowControl w:val="false"/>
               <w:numPr>
                 <w:ilvl w:val="1"/>
                 <w:numId w:val="4"/>
               </w:numPr>
+              <w:suppressAutoHyphens w:val="true"/>
               <w:spacing w:lineRule="auto" w:line="240" w:before="0" w:after="0"/>
               <w:contextualSpacing/>
               <w:jc w:val="left"/>
@@ -3219,48 +3276,40 @@
           <w:p>
             <w:pPr>
               <w:pStyle w:val="ListParagraph"/>
-              <w:widowControl/>
+              <w:widowControl w:val="false"/>
               <w:numPr>
                 <w:ilvl w:val="0"/>
                 <w:numId w:val="4"/>
               </w:numPr>
-              <w:spacing w:lineRule="auto" w:line="240" w:before="0" w:after="0"/>
-              <w:contextualSpacing/>
-              <w:jc w:val="left"/>
-              <w:rPr>
-                <w:sz w:val="28"/>
-                <w:szCs w:val="28"/>
-              </w:rPr>
-            </w:pPr>
-            <w:r>
-              <w:rPr>
-                <w:rFonts w:eastAsia="Calibri" w:cs=""/>
-                <w:kern w:val="0"/>
-                <w:sz w:val="28"/>
-                <w:szCs w:val="28"/>
-                <w:lang w:val="nb-NO" w:eastAsia="en-US" w:bidi="ar-SA"/>
-              </w:rPr>
-              <w:t>Form</w:t>
-            </w:r>
-            <w:r>
-              <w:rPr>
-                <w:rFonts w:eastAsia="Calibri" w:cs=""/>
-                <w:kern w:val="0"/>
-                <w:sz w:val="28"/>
-                <w:szCs w:val="28"/>
-                <w:lang w:val="nb-NO" w:eastAsia="en-US" w:bidi="ar-SA"/>
-              </w:rPr>
-              <w:t>Param</w:t>
-            </w:r>
-          </w:p>
-          <w:p>
-            <w:pPr>
-              <w:pStyle w:val="ListParagraph"/>
-              <w:widowControl/>
+              <w:suppressAutoHyphens w:val="true"/>
+              <w:spacing w:lineRule="auto" w:line="240" w:before="0" w:after="0"/>
+              <w:contextualSpacing/>
+              <w:jc w:val="left"/>
+              <w:rPr>
+                <w:sz w:val="28"/>
+                <w:szCs w:val="28"/>
+              </w:rPr>
+            </w:pPr>
+            <w:r>
+              <w:rPr>
+                <w:rFonts w:eastAsia="Calibri" w:cs=""/>
+                <w:kern w:val="0"/>
+                <w:sz w:val="28"/>
+                <w:szCs w:val="28"/>
+                <w:lang w:val="nb-NO" w:eastAsia="en-US" w:bidi="ar-SA"/>
+              </w:rPr>
+              <w:t>FormParam</w:t>
+            </w:r>
+          </w:p>
+          <w:p>
+            <w:pPr>
+              <w:pStyle w:val="ListParagraph"/>
+              <w:widowControl w:val="false"/>
               <w:numPr>
                 <w:ilvl w:val="1"/>
                 <w:numId w:val="4"/>
               </w:numPr>
+              <w:suppressAutoHyphens w:val="true"/>
               <w:spacing w:lineRule="auto" w:line="240" w:before="0" w:after="0"/>
               <w:contextualSpacing/>
               <w:jc w:val="left"/>
@@ -3291,39 +3340,31 @@
           <w:p>
             <w:pPr>
               <w:pStyle w:val="Normal"/>
-              <w:widowControl/>
-              <w:spacing w:lineRule="auto" w:line="240" w:before="0" w:after="0"/>
-              <w:jc w:val="left"/>
-              <w:rPr>
-                <w:sz w:val="28"/>
-                <w:szCs w:val="28"/>
-              </w:rPr>
-            </w:pPr>
-            <w:r>
-              <w:rPr>
-                <w:rFonts w:eastAsia="Calibri" w:cs=""/>
-                <w:kern w:val="0"/>
-                <w:sz w:val="28"/>
-                <w:szCs w:val="28"/>
-                <w:lang w:val="nb-NO" w:eastAsia="en-US" w:bidi="ar-SA"/>
-              </w:rPr>
-              <w:t>Ok:</w:t>
-            </w:r>
-            <w:r>
-              <w:rPr>
-                <w:rFonts w:eastAsia="Calibri" w:cs=""/>
-                <w:kern w:val="0"/>
-                <w:sz w:val="28"/>
-                <w:szCs w:val="28"/>
-                <w:lang w:val="nb-NO" w:eastAsia="en-US" w:bidi="ar-SA"/>
-              </w:rPr>
-              <w:t>200</w:t>
-            </w:r>
-          </w:p>
-          <w:p>
-            <w:pPr>
-              <w:pStyle w:val="Normal"/>
-              <w:widowControl/>
+              <w:widowControl w:val="false"/>
+              <w:suppressAutoHyphens w:val="true"/>
+              <w:spacing w:lineRule="auto" w:line="240" w:before="0" w:after="0"/>
+              <w:jc w:val="left"/>
+              <w:rPr>
+                <w:sz w:val="28"/>
+                <w:szCs w:val="28"/>
+              </w:rPr>
+            </w:pPr>
+            <w:r>
+              <w:rPr>
+                <w:rFonts w:eastAsia="Calibri" w:cs=""/>
+                <w:kern w:val="0"/>
+                <w:sz w:val="28"/>
+                <w:szCs w:val="28"/>
+                <w:lang w:val="nb-NO" w:eastAsia="en-US" w:bidi="ar-SA"/>
+              </w:rPr>
+              <w:t>Ok:200</w:t>
+            </w:r>
+          </w:p>
+          <w:p>
+            <w:pPr>
+              <w:pStyle w:val="Normal"/>
+              <w:widowControl w:val="false"/>
+              <w:suppressAutoHyphens w:val="true"/>
               <w:spacing w:lineRule="auto" w:line="240" w:before="0" w:after="0"/>
               <w:jc w:val="left"/>
               <w:rPr>
@@ -3345,7 +3386,8 @@
           <w:p>
             <w:pPr>
               <w:pStyle w:val="Normal"/>
-              <w:widowControl/>
+              <w:widowControl w:val="false"/>
+              <w:suppressAutoHyphens w:val="true"/>
               <w:spacing w:lineRule="auto" w:line="240" w:before="0" w:after="0"/>
               <w:jc w:val="left"/>
               <w:rPr>
@@ -3367,7 +3409,8 @@
           <w:p>
             <w:pPr>
               <w:pStyle w:val="Normal"/>
-              <w:widowControl/>
+              <w:widowControl w:val="false"/>
+              <w:suppressAutoHyphens w:val="true"/>
               <w:spacing w:lineRule="auto" w:line="240" w:before="0" w:after="0"/>
               <w:jc w:val="left"/>
               <w:rPr>
@@ -3398,7 +3441,8 @@
           <w:p>
             <w:pPr>
               <w:pStyle w:val="Normal"/>
-              <w:widowControl/>
+              <w:widowControl w:val="false"/>
+              <w:suppressAutoHyphens w:val="true"/>
               <w:spacing w:lineRule="auto" w:line="240" w:before="0" w:after="0"/>
               <w:jc w:val="left"/>
               <w:rPr>
@@ -3420,13 +3464,14 @@
         </w:tc>
         <w:tc>
           <w:tcPr>
-            <w:tcW w:w="1308" w:type="dxa"/>
+            <w:tcW w:w="1307" w:type="dxa"/>
             <w:tcBorders/>
           </w:tcPr>
           <w:p>
             <w:pPr>
               <w:pStyle w:val="Normal"/>
-              <w:widowControl/>
+              <w:widowControl w:val="false"/>
+              <w:suppressAutoHyphens w:val="true"/>
               <w:spacing w:lineRule="auto" w:line="240" w:before="0" w:after="0"/>
               <w:jc w:val="left"/>
               <w:rPr>
@@ -3454,11 +3499,12 @@
           <w:p>
             <w:pPr>
               <w:pStyle w:val="ListParagraph"/>
-              <w:widowControl/>
+              <w:widowControl w:val="false"/>
               <w:numPr>
                 <w:ilvl w:val="0"/>
                 <w:numId w:val="4"/>
               </w:numPr>
+              <w:suppressAutoHyphens w:val="true"/>
               <w:spacing w:lineRule="auto" w:line="240" w:before="0" w:after="0"/>
               <w:contextualSpacing/>
               <w:jc w:val="left"/>
@@ -3481,11 +3527,12 @@
           <w:p>
             <w:pPr>
               <w:pStyle w:val="ListParagraph"/>
-              <w:widowControl/>
+              <w:widowControl w:val="false"/>
               <w:numPr>
                 <w:ilvl w:val="1"/>
                 <w:numId w:val="4"/>
               </w:numPr>
+              <w:suppressAutoHyphens w:val="true"/>
               <w:spacing w:lineRule="auto" w:line="240" w:before="0" w:after="0"/>
               <w:contextualSpacing/>
               <w:jc w:val="left"/>
@@ -3508,11 +3555,12 @@
           <w:p>
             <w:pPr>
               <w:pStyle w:val="ListParagraph"/>
-              <w:widowControl/>
+              <w:widowControl w:val="false"/>
               <w:numPr>
                 <w:ilvl w:val="0"/>
                 <w:numId w:val="4"/>
               </w:numPr>
+              <w:suppressAutoHyphens w:val="true"/>
               <w:spacing w:lineRule="auto" w:line="240" w:before="0" w:after="0"/>
               <w:contextualSpacing/>
               <w:jc w:val="left"/>
@@ -3535,11 +3583,12 @@
           <w:p>
             <w:pPr>
               <w:pStyle w:val="ListParagraph"/>
-              <w:widowControl/>
+              <w:widowControl w:val="false"/>
               <w:numPr>
                 <w:ilvl w:val="1"/>
                 <w:numId w:val="4"/>
               </w:numPr>
+              <w:suppressAutoHyphens w:val="true"/>
               <w:spacing w:lineRule="auto" w:line="240" w:before="0" w:after="0"/>
               <w:contextualSpacing/>
               <w:jc w:val="left"/>
@@ -3562,11 +3611,12 @@
           <w:p>
             <w:pPr>
               <w:pStyle w:val="ListParagraph"/>
-              <w:widowControl/>
+              <w:widowControl w:val="false"/>
               <w:numPr>
                 <w:ilvl w:val="1"/>
                 <w:numId w:val="4"/>
               </w:numPr>
+              <w:suppressAutoHyphens w:val="true"/>
               <w:spacing w:lineRule="auto" w:line="240" w:before="0" w:after="0"/>
               <w:contextualSpacing/>
               <w:jc w:val="left"/>
@@ -3589,11 +3639,12 @@
           <w:p>
             <w:pPr>
               <w:pStyle w:val="ListParagraph"/>
-              <w:widowControl/>
+              <w:widowControl w:val="false"/>
               <w:numPr>
                 <w:ilvl w:val="1"/>
                 <w:numId w:val="4"/>
               </w:numPr>
+              <w:suppressAutoHyphens w:val="true"/>
               <w:spacing w:lineRule="auto" w:line="240" w:before="0" w:after="0"/>
               <w:contextualSpacing/>
               <w:jc w:val="left"/>
@@ -3622,7 +3673,8 @@
           <w:p>
             <w:pPr>
               <w:pStyle w:val="Normal"/>
-              <w:widowControl/>
+              <w:widowControl w:val="false"/>
+              <w:suppressAutoHyphens w:val="true"/>
               <w:spacing w:lineRule="auto" w:line="240" w:before="0" w:after="0"/>
               <w:jc w:val="left"/>
               <w:rPr>
@@ -3644,7 +3696,8 @@
           <w:p>
             <w:pPr>
               <w:pStyle w:val="Normal"/>
-              <w:widowControl/>
+              <w:widowControl w:val="false"/>
+              <w:suppressAutoHyphens w:val="true"/>
               <w:spacing w:lineRule="auto" w:line="240" w:before="0" w:after="0"/>
               <w:jc w:val="left"/>
               <w:rPr>
@@ -3666,7 +3719,8 @@
           <w:p>
             <w:pPr>
               <w:pStyle w:val="Normal"/>
-              <w:widowControl/>
+              <w:widowControl w:val="false"/>
+              <w:suppressAutoHyphens w:val="true"/>
               <w:spacing w:lineRule="auto" w:line="240" w:before="0" w:after="0"/>
               <w:jc w:val="left"/>
               <w:rPr>
@@ -3697,7 +3751,8 @@
           <w:p>
             <w:pPr>
               <w:pStyle w:val="Normal"/>
-              <w:widowControl/>
+              <w:widowControl w:val="false"/>
+              <w:suppressAutoHyphens w:val="true"/>
               <w:spacing w:lineRule="auto" w:line="240" w:before="0" w:after="0"/>
               <w:jc w:val="left"/>
               <w:rPr>
@@ -3719,13 +3774,14 @@
         </w:tc>
         <w:tc>
           <w:tcPr>
-            <w:tcW w:w="1308" w:type="dxa"/>
+            <w:tcW w:w="1307" w:type="dxa"/>
             <w:tcBorders/>
           </w:tcPr>
           <w:p>
             <w:pPr>
               <w:pStyle w:val="Normal"/>
-              <w:widowControl/>
+              <w:widowControl w:val="false"/>
+              <w:suppressAutoHyphens w:val="true"/>
               <w:spacing w:lineRule="auto" w:line="240" w:before="0" w:after="0"/>
               <w:jc w:val="left"/>
               <w:rPr>
@@ -3753,11 +3809,12 @@
           <w:p>
             <w:pPr>
               <w:pStyle w:val="ListParagraph"/>
-              <w:widowControl/>
+              <w:widowControl w:val="false"/>
               <w:numPr>
                 <w:ilvl w:val="0"/>
                 <w:numId w:val="4"/>
               </w:numPr>
+              <w:suppressAutoHyphens w:val="true"/>
               <w:spacing w:lineRule="auto" w:line="240" w:before="0" w:after="0"/>
               <w:contextualSpacing/>
               <w:jc w:val="left"/>
@@ -3780,11 +3837,12 @@
           <w:p>
             <w:pPr>
               <w:pStyle w:val="ListParagraph"/>
-              <w:widowControl/>
+              <w:widowControl w:val="false"/>
               <w:numPr>
                 <w:ilvl w:val="1"/>
                 <w:numId w:val="4"/>
               </w:numPr>
+              <w:suppressAutoHyphens w:val="true"/>
               <w:spacing w:lineRule="auto" w:line="240" w:before="0" w:after="0"/>
               <w:contextualSpacing/>
               <w:jc w:val="left"/>
@@ -3813,7 +3871,8 @@
           <w:p>
             <w:pPr>
               <w:pStyle w:val="Normal"/>
-              <w:widowControl/>
+              <w:widowControl w:val="false"/>
+              <w:suppressAutoHyphens w:val="true"/>
               <w:spacing w:lineRule="auto" w:line="240" w:before="0" w:after="0"/>
               <w:jc w:val="left"/>
               <w:rPr>
@@ -3835,7 +3894,8 @@
           <w:p>
             <w:pPr>
               <w:pStyle w:val="Normal"/>
-              <w:widowControl/>
+              <w:widowControl w:val="false"/>
+              <w:suppressAutoHyphens w:val="true"/>
               <w:spacing w:lineRule="auto" w:line="240" w:before="0" w:after="0"/>
               <w:jc w:val="left"/>
               <w:rPr>
@@ -3857,7 +3917,8 @@
           <w:p>
             <w:pPr>
               <w:pStyle w:val="Normal"/>
-              <w:widowControl/>
+              <w:widowControl w:val="false"/>
+              <w:suppressAutoHyphens w:val="true"/>
               <w:spacing w:lineRule="auto" w:line="240" w:before="0" w:after="0"/>
               <w:jc w:val="left"/>
               <w:rPr>
@@ -3888,7 +3949,8 @@
           <w:p>
             <w:pPr>
               <w:pStyle w:val="Normal"/>
-              <w:widowControl/>
+              <w:widowControl w:val="false"/>
+              <w:suppressAutoHyphens w:val="true"/>
               <w:spacing w:lineRule="auto" w:line="240" w:before="0" w:after="0"/>
               <w:jc w:val="left"/>
               <w:rPr>
@@ -3910,13 +3972,14 @@
         </w:tc>
         <w:tc>
           <w:tcPr>
-            <w:tcW w:w="1308" w:type="dxa"/>
+            <w:tcW w:w="1307" w:type="dxa"/>
             <w:tcBorders/>
           </w:tcPr>
           <w:p>
             <w:pPr>
               <w:pStyle w:val="Normal"/>
-              <w:widowControl/>
+              <w:widowControl w:val="false"/>
+              <w:suppressAutoHyphens w:val="true"/>
               <w:spacing w:lineRule="auto" w:line="240" w:before="0" w:after="0"/>
               <w:jc w:val="left"/>
               <w:rPr>
@@ -3944,11 +4007,12 @@
           <w:p>
             <w:pPr>
               <w:pStyle w:val="ListParagraph"/>
-              <w:widowControl/>
+              <w:widowControl w:val="false"/>
               <w:numPr>
                 <w:ilvl w:val="0"/>
                 <w:numId w:val="4"/>
               </w:numPr>
+              <w:suppressAutoHyphens w:val="true"/>
               <w:spacing w:lineRule="auto" w:line="240" w:before="0" w:after="0"/>
               <w:contextualSpacing/>
               <w:jc w:val="left"/>
@@ -3971,11 +4035,12 @@
           <w:p>
             <w:pPr>
               <w:pStyle w:val="ListParagraph"/>
-              <w:widowControl/>
+              <w:widowControl w:val="false"/>
               <w:numPr>
                 <w:ilvl w:val="1"/>
                 <w:numId w:val="4"/>
               </w:numPr>
+              <w:suppressAutoHyphens w:val="true"/>
               <w:spacing w:lineRule="auto" w:line="240" w:before="0" w:after="0"/>
               <w:contextualSpacing/>
               <w:jc w:val="left"/>
@@ -3998,11 +4063,12 @@
           <w:p>
             <w:pPr>
               <w:pStyle w:val="ListParagraph"/>
-              <w:widowControl/>
+              <w:widowControl w:val="false"/>
               <w:numPr>
                 <w:ilvl w:val="0"/>
                 <w:numId w:val="4"/>
               </w:numPr>
+              <w:suppressAutoHyphens w:val="true"/>
               <w:spacing w:lineRule="auto" w:line="240" w:before="0" w:after="0"/>
               <w:contextualSpacing/>
               <w:jc w:val="left"/>
@@ -4025,11 +4091,12 @@
           <w:p>
             <w:pPr>
               <w:pStyle w:val="ListParagraph"/>
-              <w:widowControl/>
+              <w:widowControl w:val="false"/>
               <w:numPr>
                 <w:ilvl w:val="1"/>
                 <w:numId w:val="4"/>
               </w:numPr>
+              <w:suppressAutoHyphens w:val="true"/>
               <w:spacing w:lineRule="auto" w:line="240" w:before="0" w:after="0"/>
               <w:contextualSpacing/>
               <w:jc w:val="left"/>
@@ -4052,11 +4119,12 @@
           <w:p>
             <w:pPr>
               <w:pStyle w:val="ListParagraph"/>
-              <w:widowControl/>
+              <w:widowControl w:val="false"/>
               <w:numPr>
                 <w:ilvl w:val="1"/>
                 <w:numId w:val="4"/>
               </w:numPr>
+              <w:suppressAutoHyphens w:val="true"/>
               <w:spacing w:lineRule="auto" w:line="240" w:before="0" w:after="0"/>
               <w:contextualSpacing/>
               <w:jc w:val="left"/>
@@ -4079,11 +4147,12 @@
           <w:p>
             <w:pPr>
               <w:pStyle w:val="ListParagraph"/>
-              <w:widowControl/>
+              <w:widowControl w:val="false"/>
               <w:numPr>
                 <w:ilvl w:val="0"/>
                 <w:numId w:val="4"/>
               </w:numPr>
+              <w:suppressAutoHyphens w:val="true"/>
               <w:spacing w:lineRule="auto" w:line="240" w:before="0" w:after="0"/>
               <w:contextualSpacing/>
               <w:jc w:val="left"/>
@@ -4106,11 +4175,12 @@
           <w:p>
             <w:pPr>
               <w:pStyle w:val="ListParagraph"/>
-              <w:widowControl/>
+              <w:widowControl w:val="false"/>
               <w:numPr>
                 <w:ilvl w:val="1"/>
                 <w:numId w:val="4"/>
               </w:numPr>
+              <w:suppressAutoHyphens w:val="true"/>
               <w:spacing w:lineRule="auto" w:line="240" w:before="0" w:after="0"/>
               <w:contextualSpacing/>
               <w:jc w:val="left"/>
@@ -4139,7 +4209,8 @@
           <w:p>
             <w:pPr>
               <w:pStyle w:val="Normal"/>
-              <w:widowControl/>
+              <w:widowControl w:val="false"/>
+              <w:suppressAutoHyphens w:val="true"/>
               <w:spacing w:lineRule="auto" w:line="240" w:before="0" w:after="0"/>
               <w:jc w:val="left"/>
               <w:rPr>
@@ -4161,7 +4232,8 @@
           <w:p>
             <w:pPr>
               <w:pStyle w:val="Normal"/>
-              <w:widowControl/>
+              <w:widowControl w:val="false"/>
+              <w:suppressAutoHyphens w:val="true"/>
               <w:spacing w:lineRule="auto" w:line="240" w:before="0" w:after="0"/>
               <w:jc w:val="left"/>
               <w:rPr>
@@ -4183,7 +4255,8 @@
           <w:p>
             <w:pPr>
               <w:pStyle w:val="Normal"/>
-              <w:widowControl/>
+              <w:widowControl w:val="false"/>
+              <w:suppressAutoHyphens w:val="true"/>
               <w:spacing w:lineRule="auto" w:line="240" w:before="0" w:after="0"/>
               <w:jc w:val="left"/>
               <w:rPr>
@@ -4205,7 +4278,8 @@
           <w:p>
             <w:pPr>
               <w:pStyle w:val="Normal"/>
-              <w:widowControl/>
+              <w:widowControl w:val="false"/>
+              <w:suppressAutoHyphens w:val="true"/>
               <w:spacing w:lineRule="auto" w:line="240" w:before="0" w:after="0"/>
               <w:jc w:val="left"/>
               <w:rPr>
@@ -4227,7 +4301,8 @@
           <w:p>
             <w:pPr>
               <w:pStyle w:val="Normal"/>
-              <w:widowControl/>
+              <w:widowControl w:val="false"/>
+              <w:suppressAutoHyphens w:val="true"/>
               <w:spacing w:lineRule="auto" w:line="240" w:before="0" w:after="0"/>
               <w:jc w:val="left"/>
               <w:rPr>
@@ -4258,7 +4333,8 @@
           <w:p>
             <w:pPr>
               <w:pStyle w:val="Normal"/>
-              <w:widowControl/>
+              <w:widowControl w:val="false"/>
+              <w:suppressAutoHyphens w:val="true"/>
               <w:spacing w:lineRule="auto" w:line="240" w:before="0" w:after="0"/>
               <w:jc w:val="left"/>
               <w:rPr>
@@ -4280,13 +4356,14 @@
         </w:tc>
         <w:tc>
           <w:tcPr>
-            <w:tcW w:w="1308" w:type="dxa"/>
+            <w:tcW w:w="1307" w:type="dxa"/>
             <w:tcBorders/>
           </w:tcPr>
           <w:p>
             <w:pPr>
               <w:pStyle w:val="Normal"/>
-              <w:widowControl/>
+              <w:widowControl w:val="false"/>
+              <w:suppressAutoHyphens w:val="true"/>
               <w:spacing w:lineRule="auto" w:line="240" w:before="0" w:after="0"/>
               <w:jc w:val="left"/>
               <w:rPr>
@@ -4314,11 +4391,12 @@
           <w:p>
             <w:pPr>
               <w:pStyle w:val="ListParagraph"/>
-              <w:widowControl/>
+              <w:widowControl w:val="false"/>
               <w:numPr>
                 <w:ilvl w:val="0"/>
                 <w:numId w:val="4"/>
               </w:numPr>
+              <w:suppressAutoHyphens w:val="true"/>
               <w:spacing w:lineRule="auto" w:line="240" w:before="0" w:after="0"/>
               <w:contextualSpacing/>
               <w:jc w:val="left"/>
@@ -4341,11 +4419,12 @@
           <w:p>
             <w:pPr>
               <w:pStyle w:val="ListParagraph"/>
-              <w:widowControl/>
+              <w:widowControl w:val="false"/>
               <w:numPr>
                 <w:ilvl w:val="1"/>
                 <w:numId w:val="4"/>
               </w:numPr>
+              <w:suppressAutoHyphens w:val="true"/>
               <w:spacing w:lineRule="auto" w:line="240" w:before="0" w:after="0"/>
               <w:contextualSpacing/>
               <w:jc w:val="left"/>
@@ -4368,11 +4447,12 @@
           <w:p>
             <w:pPr>
               <w:pStyle w:val="ListParagraph"/>
-              <w:widowControl/>
+              <w:widowControl w:val="false"/>
               <w:numPr>
                 <w:ilvl w:val="0"/>
                 <w:numId w:val="4"/>
               </w:numPr>
+              <w:suppressAutoHyphens w:val="true"/>
               <w:spacing w:lineRule="auto" w:line="240" w:before="0" w:after="0"/>
               <w:contextualSpacing/>
               <w:jc w:val="left"/>
@@ -4395,11 +4475,12 @@
           <w:p>
             <w:pPr>
               <w:pStyle w:val="ListParagraph"/>
-              <w:widowControl/>
+              <w:widowControl w:val="false"/>
               <w:numPr>
                 <w:ilvl w:val="1"/>
                 <w:numId w:val="4"/>
               </w:numPr>
+              <w:suppressAutoHyphens w:val="true"/>
               <w:spacing w:lineRule="auto" w:line="240" w:before="0" w:after="0"/>
               <w:contextualSpacing/>
               <w:jc w:val="left"/>
@@ -4428,7 +4509,8 @@
           <w:p>
             <w:pPr>
               <w:pStyle w:val="Normal"/>
-              <w:widowControl/>
+              <w:widowControl w:val="false"/>
+              <w:suppressAutoHyphens w:val="true"/>
               <w:spacing w:lineRule="auto" w:line="240" w:before="0" w:after="0"/>
               <w:jc w:val="left"/>
               <w:rPr>
@@ -4450,7 +4532,8 @@
           <w:p>
             <w:pPr>
               <w:pStyle w:val="Normal"/>
-              <w:widowControl/>
+              <w:widowControl w:val="false"/>
+              <w:suppressAutoHyphens w:val="true"/>
               <w:spacing w:lineRule="auto" w:line="240" w:before="0" w:after="0"/>
               <w:jc w:val="left"/>
               <w:rPr>
@@ -4472,7 +4555,8 @@
           <w:p>
             <w:pPr>
               <w:pStyle w:val="Normal"/>
-              <w:widowControl/>
+              <w:widowControl w:val="false"/>
+              <w:suppressAutoHyphens w:val="true"/>
               <w:spacing w:lineRule="auto" w:line="240" w:before="0" w:after="0"/>
               <w:jc w:val="left"/>
               <w:rPr>
@@ -4503,7 +4587,8 @@
           <w:p>
             <w:pPr>
               <w:pStyle w:val="Normal"/>
-              <w:widowControl/>
+              <w:widowControl w:val="false"/>
+              <w:suppressAutoHyphens w:val="true"/>
               <w:spacing w:lineRule="auto" w:line="240" w:before="0" w:after="0"/>
               <w:jc w:val="left"/>
               <w:rPr>
@@ -4525,13 +4610,14 @@
         </w:tc>
         <w:tc>
           <w:tcPr>
-            <w:tcW w:w="1308" w:type="dxa"/>
+            <w:tcW w:w="1307" w:type="dxa"/>
             <w:tcBorders/>
           </w:tcPr>
           <w:p>
             <w:pPr>
               <w:pStyle w:val="Normal"/>
-              <w:widowControl/>
+              <w:widowControl w:val="false"/>
+              <w:suppressAutoHyphens w:val="true"/>
               <w:spacing w:lineRule="auto" w:line="240" w:before="0" w:after="0"/>
               <w:jc w:val="left"/>
               <w:rPr>
@@ -4559,11 +4645,12 @@
           <w:p>
             <w:pPr>
               <w:pStyle w:val="ListParagraph"/>
-              <w:widowControl/>
+              <w:widowControl w:val="false"/>
               <w:numPr>
                 <w:ilvl w:val="0"/>
                 <w:numId w:val="4"/>
               </w:numPr>
+              <w:suppressAutoHyphens w:val="true"/>
               <w:spacing w:lineRule="auto" w:line="240" w:before="0" w:after="0"/>
               <w:contextualSpacing/>
               <w:jc w:val="left"/>
@@ -4586,11 +4673,12 @@
           <w:p>
             <w:pPr>
               <w:pStyle w:val="ListParagraph"/>
-              <w:widowControl/>
+              <w:widowControl w:val="false"/>
               <w:numPr>
                 <w:ilvl w:val="1"/>
                 <w:numId w:val="4"/>
               </w:numPr>
+              <w:suppressAutoHyphens w:val="true"/>
               <w:spacing w:lineRule="auto" w:line="240" w:before="0" w:after="0"/>
               <w:contextualSpacing/>
               <w:jc w:val="left"/>
@@ -4613,11 +4701,12 @@
           <w:p>
             <w:pPr>
               <w:pStyle w:val="ListParagraph"/>
-              <w:widowControl/>
+              <w:widowControl w:val="false"/>
               <w:numPr>
                 <w:ilvl w:val="0"/>
                 <w:numId w:val="4"/>
               </w:numPr>
+              <w:suppressAutoHyphens w:val="true"/>
               <w:spacing w:lineRule="auto" w:line="240" w:before="0" w:after="0"/>
               <w:contextualSpacing/>
               <w:jc w:val="left"/>
@@ -4640,11 +4729,12 @@
           <w:p>
             <w:pPr>
               <w:pStyle w:val="ListParagraph"/>
-              <w:widowControl/>
+              <w:widowControl w:val="false"/>
               <w:numPr>
                 <w:ilvl w:val="1"/>
                 <w:numId w:val="4"/>
               </w:numPr>
+              <w:suppressAutoHyphens w:val="true"/>
               <w:spacing w:lineRule="auto" w:line="240" w:before="0" w:after="0"/>
               <w:contextualSpacing/>
               <w:jc w:val="left"/>
@@ -4667,11 +4757,12 @@
           <w:p>
             <w:pPr>
               <w:pStyle w:val="ListParagraph"/>
-              <w:widowControl/>
+              <w:widowControl w:val="false"/>
               <w:numPr>
                 <w:ilvl w:val="1"/>
                 <w:numId w:val="4"/>
               </w:numPr>
+              <w:suppressAutoHyphens w:val="true"/>
               <w:spacing w:lineRule="auto" w:line="240" w:before="0" w:after="0"/>
               <w:contextualSpacing/>
               <w:jc w:val="left"/>
@@ -4694,11 +4785,12 @@
           <w:p>
             <w:pPr>
               <w:pStyle w:val="ListParagraph"/>
-              <w:widowControl/>
+              <w:widowControl w:val="false"/>
               <w:numPr>
                 <w:ilvl w:val="1"/>
                 <w:numId w:val="4"/>
               </w:numPr>
+              <w:suppressAutoHyphens w:val="true"/>
               <w:spacing w:lineRule="auto" w:line="240" w:before="0" w:after="0"/>
               <w:contextualSpacing/>
               <w:jc w:val="left"/>
@@ -4727,7 +4819,8 @@
           <w:p>
             <w:pPr>
               <w:pStyle w:val="Normal"/>
-              <w:widowControl/>
+              <w:widowControl w:val="false"/>
+              <w:suppressAutoHyphens w:val="true"/>
               <w:spacing w:lineRule="auto" w:line="240" w:before="0" w:after="0"/>
               <w:jc w:val="left"/>
               <w:rPr>
@@ -4749,7 +4842,8 @@
           <w:p>
             <w:pPr>
               <w:pStyle w:val="Normal"/>
-              <w:widowControl/>
+              <w:widowControl w:val="false"/>
+              <w:suppressAutoHyphens w:val="true"/>
               <w:spacing w:lineRule="auto" w:line="240" w:before="0" w:after="0"/>
               <w:jc w:val="left"/>
               <w:rPr>
@@ -4771,7 +4865,8 @@
           <w:p>
             <w:pPr>
               <w:pStyle w:val="Normal"/>
-              <w:widowControl/>
+              <w:widowControl w:val="false"/>
+              <w:suppressAutoHyphens w:val="true"/>
               <w:spacing w:lineRule="auto" w:line="240" w:before="0" w:after="0"/>
               <w:jc w:val="left"/>
               <w:rPr>
@@ -4793,7 +4888,8 @@
           <w:p>
             <w:pPr>
               <w:pStyle w:val="Normal"/>
-              <w:widowControl/>
+              <w:widowControl w:val="false"/>
+              <w:suppressAutoHyphens w:val="true"/>
               <w:spacing w:lineRule="auto" w:line="240" w:before="0" w:after="0"/>
               <w:jc w:val="left"/>
               <w:rPr>
@@ -4825,7 +4921,8 @@
           <w:p>
             <w:pPr>
               <w:pStyle w:val="Normal"/>
-              <w:widowControl/>
+              <w:widowControl w:val="false"/>
+              <w:suppressAutoHyphens w:val="true"/>
               <w:spacing w:lineRule="auto" w:line="240" w:before="0" w:after="0"/>
               <w:jc w:val="left"/>
               <w:rPr>
@@ -4847,13 +4944,14 @@
         </w:tc>
         <w:tc>
           <w:tcPr>
-            <w:tcW w:w="1308" w:type="dxa"/>
+            <w:tcW w:w="1307" w:type="dxa"/>
             <w:tcBorders/>
           </w:tcPr>
           <w:p>
             <w:pPr>
               <w:pStyle w:val="Normal"/>
-              <w:widowControl/>
+              <w:widowControl w:val="false"/>
+              <w:suppressAutoHyphens w:val="true"/>
               <w:spacing w:lineRule="auto" w:line="240" w:before="0" w:after="0"/>
               <w:jc w:val="left"/>
               <w:rPr>
@@ -4881,11 +4979,12 @@
           <w:p>
             <w:pPr>
               <w:pStyle w:val="ListParagraph"/>
-              <w:widowControl/>
+              <w:widowControl w:val="false"/>
               <w:numPr>
                 <w:ilvl w:val="0"/>
                 <w:numId w:val="4"/>
               </w:numPr>
+              <w:suppressAutoHyphens w:val="true"/>
               <w:spacing w:lineRule="auto" w:line="240" w:before="0" w:after="0"/>
               <w:contextualSpacing/>
               <w:jc w:val="left"/>
@@ -4908,11 +5007,12 @@
           <w:p>
             <w:pPr>
               <w:pStyle w:val="ListParagraph"/>
-              <w:widowControl/>
+              <w:widowControl w:val="false"/>
               <w:numPr>
                 <w:ilvl w:val="1"/>
                 <w:numId w:val="4"/>
               </w:numPr>
+              <w:suppressAutoHyphens w:val="true"/>
               <w:spacing w:lineRule="auto" w:line="240" w:before="0" w:after="0"/>
               <w:contextualSpacing/>
               <w:jc w:val="left"/>
@@ -4935,11 +5035,12 @@
           <w:p>
             <w:pPr>
               <w:pStyle w:val="ListParagraph"/>
-              <w:widowControl/>
+              <w:widowControl w:val="false"/>
               <w:numPr>
                 <w:ilvl w:val="0"/>
                 <w:numId w:val="4"/>
               </w:numPr>
+              <w:suppressAutoHyphens w:val="true"/>
               <w:spacing w:lineRule="auto" w:line="240" w:before="0" w:after="0"/>
               <w:contextualSpacing/>
               <w:jc w:val="left"/>
@@ -4962,11 +5063,12 @@
           <w:p>
             <w:pPr>
               <w:pStyle w:val="ListParagraph"/>
-              <w:widowControl/>
+              <w:widowControl w:val="false"/>
               <w:numPr>
                 <w:ilvl w:val="1"/>
                 <w:numId w:val="4"/>
               </w:numPr>
+              <w:suppressAutoHyphens w:val="true"/>
               <w:spacing w:lineRule="auto" w:line="240" w:before="0" w:after="0"/>
               <w:contextualSpacing/>
               <w:jc w:val="left"/>
@@ -4989,11 +5091,12 @@
           <w:p>
             <w:pPr>
               <w:pStyle w:val="ListParagraph"/>
-              <w:widowControl/>
+              <w:widowControl w:val="false"/>
               <w:numPr>
                 <w:ilvl w:val="1"/>
                 <w:numId w:val="4"/>
               </w:numPr>
+              <w:suppressAutoHyphens w:val="true"/>
               <w:spacing w:lineRule="auto" w:line="240" w:before="0" w:after="0"/>
               <w:contextualSpacing/>
               <w:jc w:val="left"/>
@@ -5016,11 +5119,12 @@
           <w:p>
             <w:pPr>
               <w:pStyle w:val="ListParagraph"/>
-              <w:widowControl/>
+              <w:widowControl w:val="false"/>
               <w:numPr>
                 <w:ilvl w:val="1"/>
                 <w:numId w:val="4"/>
               </w:numPr>
+              <w:suppressAutoHyphens w:val="true"/>
               <w:spacing w:lineRule="auto" w:line="240" w:before="0" w:after="0"/>
               <w:contextualSpacing/>
               <w:jc w:val="left"/>
@@ -5043,11 +5147,12 @@
           <w:p>
             <w:pPr>
               <w:pStyle w:val="ListParagraph"/>
-              <w:widowControl/>
+              <w:widowControl w:val="false"/>
               <w:numPr>
                 <w:ilvl w:val="1"/>
                 <w:numId w:val="4"/>
               </w:numPr>
+              <w:suppressAutoHyphens w:val="true"/>
               <w:spacing w:lineRule="auto" w:line="240" w:before="0" w:after="0"/>
               <w:contextualSpacing/>
               <w:jc w:val="left"/>
@@ -5070,11 +5175,12 @@
           <w:p>
             <w:pPr>
               <w:pStyle w:val="ListParagraph"/>
-              <w:widowControl/>
+              <w:widowControl w:val="false"/>
               <w:numPr>
                 <w:ilvl w:val="1"/>
                 <w:numId w:val="4"/>
               </w:numPr>
+              <w:suppressAutoHyphens w:val="true"/>
               <w:spacing w:lineRule="auto" w:line="240" w:before="0" w:after="0"/>
               <w:contextualSpacing/>
               <w:jc w:val="left"/>
@@ -5103,7 +5209,8 @@
           <w:p>
             <w:pPr>
               <w:pStyle w:val="Normal"/>
-              <w:widowControl/>
+              <w:widowControl w:val="false"/>
+              <w:suppressAutoHyphens w:val="true"/>
               <w:spacing w:lineRule="auto" w:line="240" w:before="0" w:after="0"/>
               <w:jc w:val="left"/>
               <w:rPr>
@@ -5125,7 +5232,8 @@
           <w:p>
             <w:pPr>
               <w:pStyle w:val="Normal"/>
-              <w:widowControl/>
+              <w:widowControl w:val="false"/>
+              <w:suppressAutoHyphens w:val="true"/>
               <w:spacing w:lineRule="auto" w:line="240" w:before="0" w:after="0"/>
               <w:jc w:val="left"/>
               <w:rPr>
@@ -5147,7 +5255,8 @@
           <w:p>
             <w:pPr>
               <w:pStyle w:val="Normal"/>
-              <w:widowControl/>
+              <w:widowControl w:val="false"/>
+              <w:suppressAutoHyphens w:val="true"/>
               <w:spacing w:lineRule="auto" w:line="240" w:before="0" w:after="0"/>
               <w:jc w:val="left"/>
               <w:rPr>
@@ -5169,7 +5278,8 @@
           <w:p>
             <w:pPr>
               <w:pStyle w:val="Normal"/>
-              <w:widowControl/>
+              <w:widowControl w:val="false"/>
+              <w:suppressAutoHyphens w:val="true"/>
               <w:spacing w:lineRule="auto" w:line="240" w:before="0" w:after="0"/>
               <w:jc w:val="left"/>
               <w:rPr>
@@ -6446,6 +6556,7 @@
     <w:qFormat/>
     <w:pPr>
       <w:widowControl/>
+      <w:suppressAutoHyphens w:val="true"/>
       <w:bidi w:val="0"/>
       <w:spacing w:lineRule="auto" w:line="259" w:before="0" w:after="160"/>
       <w:jc w:val="left"/>

</xml_diff>

<commit_message>
Added isOwnerOfGroup to Service
*Updated rest-request doc with the new request
</commit_message>
<xml_diff>
--- a/docs/rest-requests.docx
+++ b/docs/rest-requests.docx
@@ -151,8 +151,19 @@
                 <w:szCs w:val="28"/>
                 <w:lang w:val="en-GB"/>
               </w:rPr>
-              <w:t>/currentuser</w:t>
-            </w:r>
+              <w:t>/</w:t>
+            </w:r>
+            <w:proofErr w:type="spellStart"/>
+            <w:r>
+              <w:rPr>
+                <w:rFonts w:eastAsia="Calibri"/>
+                <w:sz w:val="28"/>
+                <w:szCs w:val="28"/>
+                <w:lang w:val="en-GB"/>
+              </w:rPr>
+              <w:t>currentuser</w:t>
+            </w:r>
+            <w:proofErr w:type="spellEnd"/>
           </w:p>
         </w:tc>
         <w:tc>
@@ -300,8 +311,19 @@
                 <w:szCs w:val="28"/>
                 <w:lang w:val="en-GB"/>
               </w:rPr>
-              <w:t>/createuser</w:t>
-            </w:r>
+              <w:t>/</w:t>
+            </w:r>
+            <w:proofErr w:type="spellStart"/>
+            <w:r>
+              <w:rPr>
+                <w:rFonts w:eastAsia="Calibri"/>
+                <w:sz w:val="28"/>
+                <w:szCs w:val="28"/>
+                <w:lang w:val="en-GB"/>
+              </w:rPr>
+              <w:t>createuser</w:t>
+            </w:r>
+            <w:proofErr w:type="spellEnd"/>
           </w:p>
         </w:tc>
         <w:tc>
@@ -346,6 +368,7 @@
                 <w:lang w:val="en-GB"/>
               </w:rPr>
             </w:pPr>
+            <w:proofErr w:type="spellStart"/>
             <w:r>
               <w:rPr>
                 <w:rFonts w:eastAsia="Calibri"/>
@@ -355,6 +378,7 @@
               </w:rPr>
               <w:t>FormParam</w:t>
             </w:r>
+            <w:proofErr w:type="spellEnd"/>
           </w:p>
           <w:p>
             <w:pPr>
@@ -370,6 +394,7 @@
                 <w:lang w:val="en-GB"/>
               </w:rPr>
             </w:pPr>
+            <w:proofErr w:type="spellStart"/>
             <w:r>
               <w:rPr>
                 <w:rFonts w:eastAsia="Calibri"/>
@@ -379,6 +404,7 @@
               </w:rPr>
               <w:t>firstname</w:t>
             </w:r>
+            <w:proofErr w:type="spellEnd"/>
           </w:p>
           <w:p>
             <w:pPr>
@@ -394,6 +420,7 @@
                 <w:lang w:val="en-GB"/>
               </w:rPr>
             </w:pPr>
+            <w:proofErr w:type="spellStart"/>
             <w:r>
               <w:rPr>
                 <w:rFonts w:eastAsia="Calibri"/>
@@ -403,6 +430,7 @@
               </w:rPr>
               <w:t>lastname</w:t>
             </w:r>
+            <w:proofErr w:type="spellEnd"/>
           </w:p>
           <w:p>
             <w:pPr>
@@ -521,8 +549,19 @@
                 <w:szCs w:val="28"/>
                 <w:lang w:val="en-GB"/>
               </w:rPr>
-              <w:t>/changepwd</w:t>
-            </w:r>
+              <w:t>/</w:t>
+            </w:r>
+            <w:proofErr w:type="spellStart"/>
+            <w:r>
+              <w:rPr>
+                <w:rFonts w:eastAsia="Calibri"/>
+                <w:sz w:val="28"/>
+                <w:szCs w:val="28"/>
+                <w:lang w:val="en-GB"/>
+              </w:rPr>
+              <w:t>changepwd</w:t>
+            </w:r>
+            <w:proofErr w:type="spellEnd"/>
           </w:p>
         </w:tc>
         <w:tc>
@@ -615,6 +654,7 @@
                 <w:lang w:val="en-GB"/>
               </w:rPr>
             </w:pPr>
+            <w:proofErr w:type="spellStart"/>
             <w:r>
               <w:rPr>
                 <w:rFonts w:eastAsia="Calibri"/>
@@ -624,6 +664,7 @@
               </w:rPr>
               <w:t>FormParam</w:t>
             </w:r>
+            <w:proofErr w:type="spellEnd"/>
           </w:p>
           <w:p>
             <w:pPr>
@@ -639,6 +680,7 @@
                 <w:lang w:val="en-GB"/>
               </w:rPr>
             </w:pPr>
+            <w:proofErr w:type="spellStart"/>
             <w:r>
               <w:rPr>
                 <w:rFonts w:eastAsia="Calibri"/>
@@ -648,6 +690,7 @@
               </w:rPr>
               <w:t>currentpassword</w:t>
             </w:r>
+            <w:proofErr w:type="spellEnd"/>
           </w:p>
           <w:p>
             <w:pPr>
@@ -663,6 +706,7 @@
                 <w:lang w:val="en-GB"/>
               </w:rPr>
             </w:pPr>
+            <w:proofErr w:type="spellStart"/>
             <w:r>
               <w:rPr>
                 <w:rFonts w:eastAsia="Calibri"/>
@@ -672,6 +716,7 @@
               </w:rPr>
               <w:t>newpassword</w:t>
             </w:r>
+            <w:proofErr w:type="spellEnd"/>
           </w:p>
         </w:tc>
         <w:tc>
@@ -807,6 +852,7 @@
                 <w:lang w:val="en-GB"/>
               </w:rPr>
             </w:pPr>
+            <w:proofErr w:type="spellStart"/>
             <w:r>
               <w:rPr>
                 <w:rFonts w:eastAsia="Calibri"/>
@@ -816,6 +862,7 @@
               </w:rPr>
               <w:t>FormParam</w:t>
             </w:r>
+            <w:proofErr w:type="spellEnd"/>
           </w:p>
           <w:p>
             <w:pPr>
@@ -945,8 +992,17 @@
           <w:sz w:val="28"/>
           <w:szCs w:val="28"/>
         </w:rPr>
-        <w:t>/auth</w:t>
+        <w:t>/</w:t>
       </w:r>
+      <w:proofErr w:type="spellStart"/>
+      <w:r>
+        <w:rPr>
+          <w:sz w:val="28"/>
+          <w:szCs w:val="28"/>
+        </w:rPr>
+        <w:t>auth</w:t>
+      </w:r>
+      <w:proofErr w:type="spellEnd"/>
     </w:p>
     <w:p>
       <w:pPr>
@@ -1019,6 +1075,7 @@
                 <w:szCs w:val="28"/>
               </w:rPr>
             </w:pPr>
+            <w:proofErr w:type="spellStart"/>
             <w:r>
               <w:rPr>
                 <w:rFonts w:eastAsia="Calibri"/>
@@ -1027,6 +1084,7 @@
               </w:rPr>
               <w:t>Path</w:t>
             </w:r>
+            <w:proofErr w:type="spellEnd"/>
           </w:p>
         </w:tc>
         <w:tc>
@@ -1115,8 +1173,18 @@
                 <w:sz w:val="28"/>
                 <w:szCs w:val="28"/>
               </w:rPr>
-              <w:t>/listtasks</w:t>
-            </w:r>
+              <w:t>/</w:t>
+            </w:r>
+            <w:proofErr w:type="spellStart"/>
+            <w:r>
+              <w:rPr>
+                <w:rFonts w:eastAsia="Calibri"/>
+                <w:sz w:val="28"/>
+                <w:szCs w:val="28"/>
+              </w:rPr>
+              <w:t>listtasks</w:t>
+            </w:r>
+            <w:proofErr w:type="spellEnd"/>
           </w:p>
         </w:tc>
         <w:tc>
@@ -1203,6 +1271,8 @@
                 <w:lang w:val="en-US"/>
               </w:rPr>
             </w:pPr>
+            <w:proofErr w:type="spellStart"/>
+            <w:proofErr w:type="gramStart"/>
             <w:r>
               <w:rPr>
                 <w:rFonts w:eastAsia="Calibri"/>
@@ -1210,7 +1280,18 @@
                 <w:szCs w:val="28"/>
                 <w:lang w:val="en-US"/>
               </w:rPr>
-              <w:t>Ok:list&lt;task&gt;</w:t>
+              <w:t>Ok:list</w:t>
+            </w:r>
+            <w:proofErr w:type="spellEnd"/>
+            <w:proofErr w:type="gramEnd"/>
+            <w:r>
+              <w:rPr>
+                <w:rFonts w:eastAsia="Calibri"/>
+                <w:sz w:val="28"/>
+                <w:szCs w:val="28"/>
+                <w:lang w:val="en-US"/>
+              </w:rPr>
+              <w:t>&lt;task&gt;</w:t>
             </w:r>
           </w:p>
           <w:p>
@@ -1275,16 +1356,18 @@
                 <w:sz w:val="28"/>
                 <w:szCs w:val="28"/>
               </w:rPr>
-              <w:t>/listmy</w:t>
-            </w:r>
-            <w:r>
-              <w:rPr>
-                <w:rFonts w:eastAsia="Calibri"/>
-                <w:sz w:val="28"/>
-                <w:szCs w:val="28"/>
-              </w:rPr>
-              <w:t>tasks</w:t>
-            </w:r>
+              <w:t>/</w:t>
+            </w:r>
+            <w:proofErr w:type="spellStart"/>
+            <w:r>
+              <w:rPr>
+                <w:rFonts w:eastAsia="Calibri"/>
+                <w:sz w:val="28"/>
+                <w:szCs w:val="28"/>
+              </w:rPr>
+              <w:t>listmytasks</w:t>
+            </w:r>
+            <w:proofErr w:type="spellEnd"/>
           </w:p>
         </w:tc>
         <w:tc>
@@ -1376,6 +1459,7 @@
                 <w:szCs w:val="28"/>
               </w:rPr>
             </w:pPr>
+            <w:proofErr w:type="spellStart"/>
             <w:r>
               <w:rPr>
                 <w:rFonts w:eastAsia="Calibri"/>
@@ -1384,6 +1468,7 @@
               </w:rPr>
               <w:t>FormParam</w:t>
             </w:r>
+            <w:proofErr w:type="spellEnd"/>
           </w:p>
           <w:p>
             <w:pPr>
@@ -1398,6 +1483,7 @@
                 <w:szCs w:val="28"/>
               </w:rPr>
             </w:pPr>
+            <w:proofErr w:type="spellStart"/>
             <w:r>
               <w:rPr>
                 <w:rFonts w:eastAsia="Calibri"/>
@@ -1406,6 +1492,7 @@
               </w:rPr>
               <w:t>ownedtasks</w:t>
             </w:r>
+            <w:proofErr w:type="spellEnd"/>
           </w:p>
         </w:tc>
         <w:tc>
@@ -1424,6 +1511,8 @@
                 <w:lang w:val="en-US"/>
               </w:rPr>
             </w:pPr>
+            <w:proofErr w:type="spellStart"/>
+            <w:proofErr w:type="gramStart"/>
             <w:r>
               <w:rPr>
                 <w:rFonts w:eastAsia="Calibri"/>
@@ -1431,7 +1520,18 @@
                 <w:szCs w:val="28"/>
                 <w:lang w:val="en-US"/>
               </w:rPr>
-              <w:t>Ok:list&lt;task&gt;</w:t>
+              <w:t>Ok:list</w:t>
+            </w:r>
+            <w:proofErr w:type="spellEnd"/>
+            <w:proofErr w:type="gramEnd"/>
+            <w:r>
+              <w:rPr>
+                <w:rFonts w:eastAsia="Calibri"/>
+                <w:sz w:val="28"/>
+                <w:szCs w:val="28"/>
+                <w:lang w:val="en-US"/>
+              </w:rPr>
+              <w:t>&lt;task&gt;</w:t>
             </w:r>
           </w:p>
           <w:p>
@@ -1493,8 +1593,18 @@
                 <w:sz w:val="28"/>
                 <w:szCs w:val="28"/>
               </w:rPr>
-              <w:t>/gettask</w:t>
-            </w:r>
+              <w:t>/</w:t>
+            </w:r>
+            <w:proofErr w:type="spellStart"/>
+            <w:r>
+              <w:rPr>
+                <w:rFonts w:eastAsia="Calibri"/>
+                <w:sz w:val="28"/>
+                <w:szCs w:val="28"/>
+              </w:rPr>
+              <w:t>gettask</w:t>
+            </w:r>
+            <w:proofErr w:type="spellEnd"/>
           </w:p>
         </w:tc>
         <w:tc>
@@ -1580,6 +1690,7 @@
                 <w:szCs w:val="28"/>
               </w:rPr>
             </w:pPr>
+            <w:proofErr w:type="spellStart"/>
             <w:r>
               <w:rPr>
                 <w:rFonts w:eastAsia="Calibri"/>
@@ -1588,6 +1699,7 @@
               </w:rPr>
               <w:t>QueryParam</w:t>
             </w:r>
+            <w:proofErr w:type="spellEnd"/>
           </w:p>
           <w:p>
             <w:pPr>
@@ -1624,6 +1736,8 @@
                 <w:szCs w:val="28"/>
               </w:rPr>
             </w:pPr>
+            <w:proofErr w:type="spellStart"/>
+            <w:proofErr w:type="gramStart"/>
             <w:r>
               <w:rPr>
                 <w:rFonts w:eastAsia="Calibri"/>
@@ -1632,6 +1746,8 @@
               </w:rPr>
               <w:t>Ok:tast</w:t>
             </w:r>
+            <w:proofErr w:type="spellEnd"/>
+            <w:proofErr w:type="gramEnd"/>
           </w:p>
           <w:p>
             <w:pPr>
@@ -1664,15 +1780,7 @@
                 <w:sz w:val="28"/>
                 <w:szCs w:val="28"/>
               </w:rPr>
-              <w:t>F</w:t>
-            </w:r>
-            <w:r>
-              <w:rPr>
-                <w:rFonts w:eastAsia="Calibri"/>
-                <w:sz w:val="28"/>
-                <w:szCs w:val="28"/>
-              </w:rPr>
-              <w:t>ail:404</w:t>
+              <w:t>Fail:404</w:t>
             </w:r>
           </w:p>
         </w:tc>
@@ -1696,8 +1804,18 @@
                 <w:sz w:val="28"/>
                 <w:szCs w:val="28"/>
               </w:rPr>
-              <w:t>/createtask</w:t>
-            </w:r>
+              <w:t>/</w:t>
+            </w:r>
+            <w:proofErr w:type="spellStart"/>
+            <w:r>
+              <w:rPr>
+                <w:rFonts w:eastAsia="Calibri"/>
+                <w:sz w:val="28"/>
+                <w:szCs w:val="28"/>
+              </w:rPr>
+              <w:t>createtask</w:t>
+            </w:r>
+            <w:proofErr w:type="spellEnd"/>
           </w:p>
         </w:tc>
         <w:tc>
@@ -1783,6 +1901,7 @@
                 <w:szCs w:val="28"/>
               </w:rPr>
             </w:pPr>
+            <w:proofErr w:type="spellStart"/>
             <w:r>
               <w:rPr>
                 <w:rFonts w:eastAsia="Calibri"/>
@@ -1792,6 +1911,7 @@
               <w:lastRenderedPageBreak/>
               <w:t>FormParam</w:t>
             </w:r>
+            <w:proofErr w:type="spellEnd"/>
           </w:p>
           <w:p>
             <w:pPr>
@@ -1806,6 +1926,7 @@
                 <w:szCs w:val="28"/>
               </w:rPr>
             </w:pPr>
+            <w:proofErr w:type="spellStart"/>
             <w:r>
               <w:rPr>
                 <w:rFonts w:eastAsia="Calibri"/>
@@ -1814,6 +1935,7 @@
               </w:rPr>
               <w:t>title</w:t>
             </w:r>
+            <w:proofErr w:type="spellEnd"/>
           </w:p>
           <w:p>
             <w:pPr>
@@ -1828,6 +1950,7 @@
                 <w:szCs w:val="28"/>
               </w:rPr>
             </w:pPr>
+            <w:proofErr w:type="spellStart"/>
             <w:r>
               <w:rPr>
                 <w:rFonts w:eastAsia="Calibri"/>
@@ -1836,6 +1959,7 @@
               </w:rPr>
               <w:t>description</w:t>
             </w:r>
+            <w:proofErr w:type="spellEnd"/>
           </w:p>
           <w:p>
             <w:pPr>
@@ -1850,6 +1974,7 @@
                 <w:szCs w:val="28"/>
               </w:rPr>
             </w:pPr>
+            <w:proofErr w:type="spellStart"/>
             <w:r>
               <w:rPr>
                 <w:rFonts w:eastAsia="Calibri"/>
@@ -1858,6 +1983,7 @@
               </w:rPr>
               <w:t>maxusers</w:t>
             </w:r>
+            <w:proofErr w:type="spellEnd"/>
           </w:p>
           <w:p>
             <w:pPr>
@@ -1872,6 +1998,7 @@
                 <w:szCs w:val="28"/>
               </w:rPr>
             </w:pPr>
+            <w:proofErr w:type="spellStart"/>
             <w:r>
               <w:rPr>
                 <w:rFonts w:eastAsia="Calibri"/>
@@ -1880,6 +2007,7 @@
               </w:rPr>
               <w:t>scheduledate</w:t>
             </w:r>
+            <w:proofErr w:type="spellEnd"/>
           </w:p>
           <w:p>
             <w:pPr>
@@ -1894,6 +2022,7 @@
                 <w:szCs w:val="28"/>
               </w:rPr>
             </w:pPr>
+            <w:proofErr w:type="spellStart"/>
             <w:r>
               <w:rPr>
                 <w:rFonts w:eastAsia="Calibri"/>
@@ -1902,6 +2031,7 @@
               </w:rPr>
               <w:t>group</w:t>
             </w:r>
+            <w:proofErr w:type="spellEnd"/>
           </w:p>
         </w:tc>
         <w:tc>
@@ -1916,6 +2046,8 @@
                 <w:szCs w:val="28"/>
               </w:rPr>
             </w:pPr>
+            <w:proofErr w:type="spellStart"/>
+            <w:proofErr w:type="gramStart"/>
             <w:r>
               <w:rPr>
                 <w:rFonts w:eastAsia="Calibri"/>
@@ -1925,6 +2057,8 @@
               <w:lastRenderedPageBreak/>
               <w:t>Ok:task</w:t>
             </w:r>
+            <w:proofErr w:type="spellEnd"/>
+            <w:proofErr w:type="gramEnd"/>
           </w:p>
           <w:p>
             <w:pPr>
@@ -1990,8 +2124,19 @@
                 <w:sz w:val="28"/>
                 <w:szCs w:val="28"/>
               </w:rPr>
-              <w:t>/removetask</w:t>
-            </w:r>
+              <w:lastRenderedPageBreak/>
+              <w:t>/</w:t>
+            </w:r>
+            <w:proofErr w:type="spellStart"/>
+            <w:r>
+              <w:rPr>
+                <w:rFonts w:eastAsia="Calibri"/>
+                <w:sz w:val="28"/>
+                <w:szCs w:val="28"/>
+              </w:rPr>
+              <w:t>removetask</w:t>
+            </w:r>
+            <w:proofErr w:type="spellEnd"/>
           </w:p>
         </w:tc>
         <w:tc>
@@ -2077,6 +2222,7 @@
                 <w:szCs w:val="28"/>
               </w:rPr>
             </w:pPr>
+            <w:proofErr w:type="spellStart"/>
             <w:r>
               <w:rPr>
                 <w:rFonts w:eastAsia="Calibri"/>
@@ -2085,6 +2231,7 @@
               </w:rPr>
               <w:t>QueryParam</w:t>
             </w:r>
+            <w:proofErr w:type="spellEnd"/>
           </w:p>
           <w:p>
             <w:pPr>
@@ -2226,8 +2373,18 @@
                 <w:sz w:val="28"/>
                 <w:szCs w:val="28"/>
               </w:rPr>
-              <w:t>/updatetask</w:t>
-            </w:r>
+              <w:t>/</w:t>
+            </w:r>
+            <w:proofErr w:type="spellStart"/>
+            <w:r>
+              <w:rPr>
+                <w:rFonts w:eastAsia="Calibri"/>
+                <w:sz w:val="28"/>
+                <w:szCs w:val="28"/>
+              </w:rPr>
+              <w:t>updatetask</w:t>
+            </w:r>
+            <w:proofErr w:type="spellEnd"/>
           </w:p>
         </w:tc>
         <w:tc>
@@ -2313,6 +2470,7 @@
                 <w:szCs w:val="28"/>
               </w:rPr>
             </w:pPr>
+            <w:proofErr w:type="spellStart"/>
             <w:r>
               <w:rPr>
                 <w:rFonts w:eastAsia="Calibri"/>
@@ -2321,6 +2479,7 @@
               </w:rPr>
               <w:t>FormParam</w:t>
             </w:r>
+            <w:proofErr w:type="spellEnd"/>
           </w:p>
           <w:p>
             <w:pPr>
@@ -2335,6 +2494,7 @@
                 <w:szCs w:val="28"/>
               </w:rPr>
             </w:pPr>
+            <w:proofErr w:type="spellStart"/>
             <w:r>
               <w:rPr>
                 <w:rFonts w:eastAsia="Calibri"/>
@@ -2343,6 +2503,7 @@
               </w:rPr>
               <w:t>title</w:t>
             </w:r>
+            <w:proofErr w:type="spellEnd"/>
           </w:p>
           <w:p>
             <w:pPr>
@@ -2357,6 +2518,7 @@
                 <w:szCs w:val="28"/>
               </w:rPr>
             </w:pPr>
+            <w:proofErr w:type="spellStart"/>
             <w:r>
               <w:rPr>
                 <w:rFonts w:eastAsia="Calibri"/>
@@ -2365,6 +2527,7 @@
               </w:rPr>
               <w:t>description</w:t>
             </w:r>
+            <w:proofErr w:type="spellEnd"/>
           </w:p>
           <w:p>
             <w:pPr>
@@ -2379,6 +2542,7 @@
                 <w:szCs w:val="28"/>
               </w:rPr>
             </w:pPr>
+            <w:proofErr w:type="spellStart"/>
             <w:r>
               <w:rPr>
                 <w:rFonts w:eastAsia="Calibri"/>
@@ -2387,6 +2551,7 @@
               </w:rPr>
               <w:t>maxusers</w:t>
             </w:r>
+            <w:proofErr w:type="spellEnd"/>
           </w:p>
           <w:p>
             <w:pPr>
@@ -2401,6 +2566,7 @@
                 <w:szCs w:val="28"/>
               </w:rPr>
             </w:pPr>
+            <w:proofErr w:type="spellStart"/>
             <w:r>
               <w:rPr>
                 <w:rFonts w:eastAsia="Calibri"/>
@@ -2409,6 +2575,7 @@
               </w:rPr>
               <w:t>scheduledate</w:t>
             </w:r>
+            <w:proofErr w:type="spellEnd"/>
           </w:p>
           <w:p>
             <w:pPr>
@@ -2423,6 +2590,7 @@
                 <w:szCs w:val="28"/>
               </w:rPr>
             </w:pPr>
+            <w:proofErr w:type="spellStart"/>
             <w:r>
               <w:rPr>
                 <w:rFonts w:eastAsia="Calibri"/>
@@ -2431,6 +2599,7 @@
               </w:rPr>
               <w:t>QueryParam</w:t>
             </w:r>
+            <w:proofErr w:type="spellEnd"/>
           </w:p>
           <w:p>
             <w:pPr>
@@ -2467,6 +2636,8 @@
                 <w:szCs w:val="28"/>
               </w:rPr>
             </w:pPr>
+            <w:proofErr w:type="spellStart"/>
+            <w:proofErr w:type="gramStart"/>
             <w:r>
               <w:rPr>
                 <w:rFonts w:eastAsia="Calibri"/>
@@ -2475,6 +2646,8 @@
               </w:rPr>
               <w:t>Ok:task</w:t>
             </w:r>
+            <w:proofErr w:type="spellEnd"/>
+            <w:proofErr w:type="gramEnd"/>
           </w:p>
           <w:p>
             <w:pPr>
@@ -2559,8 +2732,18 @@
                 <w:sz w:val="28"/>
                 <w:szCs w:val="28"/>
               </w:rPr>
-              <w:t>/jointask</w:t>
-            </w:r>
+              <w:t>/</w:t>
+            </w:r>
+            <w:proofErr w:type="spellStart"/>
+            <w:r>
+              <w:rPr>
+                <w:rFonts w:eastAsia="Calibri"/>
+                <w:sz w:val="28"/>
+                <w:szCs w:val="28"/>
+              </w:rPr>
+              <w:t>jointask</w:t>
+            </w:r>
+            <w:proofErr w:type="spellEnd"/>
           </w:p>
         </w:tc>
         <w:tc>
@@ -2652,6 +2835,7 @@
                 <w:szCs w:val="28"/>
               </w:rPr>
             </w:pPr>
+            <w:proofErr w:type="spellStart"/>
             <w:r>
               <w:rPr>
                 <w:rFonts w:eastAsia="Calibri"/>
@@ -2660,6 +2844,7 @@
               </w:rPr>
               <w:t>FormParam</w:t>
             </w:r>
+            <w:proofErr w:type="spellEnd"/>
           </w:p>
           <w:p>
             <w:pPr>
@@ -2780,8 +2965,18 @@
                 <w:sz w:val="28"/>
                 <w:szCs w:val="28"/>
               </w:rPr>
-              <w:t>/creategroup</w:t>
-            </w:r>
+              <w:t>/</w:t>
+            </w:r>
+            <w:proofErr w:type="spellStart"/>
+            <w:r>
+              <w:rPr>
+                <w:rFonts w:eastAsia="Calibri"/>
+                <w:sz w:val="28"/>
+                <w:szCs w:val="28"/>
+              </w:rPr>
+              <w:t>creategroup</w:t>
+            </w:r>
+            <w:proofErr w:type="spellEnd"/>
           </w:p>
         </w:tc>
         <w:tc>
@@ -2867,6 +3062,7 @@
                 <w:szCs w:val="28"/>
               </w:rPr>
             </w:pPr>
+            <w:proofErr w:type="spellStart"/>
             <w:r>
               <w:rPr>
                 <w:rFonts w:eastAsia="Calibri"/>
@@ -2875,6 +3071,7 @@
               </w:rPr>
               <w:t>FormParam</w:t>
             </w:r>
+            <w:proofErr w:type="spellEnd"/>
           </w:p>
           <w:p>
             <w:pPr>
@@ -2889,6 +3086,7 @@
                 <w:szCs w:val="28"/>
               </w:rPr>
             </w:pPr>
+            <w:proofErr w:type="spellStart"/>
             <w:r>
               <w:rPr>
                 <w:rFonts w:eastAsia="Calibri"/>
@@ -2897,6 +3095,7 @@
               </w:rPr>
               <w:t>title</w:t>
             </w:r>
+            <w:proofErr w:type="spellEnd"/>
           </w:p>
           <w:p>
             <w:pPr>
@@ -2911,6 +3110,7 @@
                 <w:szCs w:val="28"/>
               </w:rPr>
             </w:pPr>
+            <w:proofErr w:type="spellStart"/>
             <w:r>
               <w:rPr>
                 <w:rFonts w:eastAsia="Calibri"/>
@@ -2919,6 +3119,7 @@
               </w:rPr>
               <w:t>description</w:t>
             </w:r>
+            <w:proofErr w:type="spellEnd"/>
           </w:p>
           <w:p>
             <w:pPr>
@@ -2933,6 +3134,7 @@
                 <w:szCs w:val="28"/>
               </w:rPr>
             </w:pPr>
+            <w:proofErr w:type="spellStart"/>
             <w:r>
               <w:rPr>
                 <w:rFonts w:eastAsia="Calibri"/>
@@ -2941,6 +3143,7 @@
               </w:rPr>
               <w:t>orgid</w:t>
             </w:r>
+            <w:proofErr w:type="spellEnd"/>
           </w:p>
         </w:tc>
         <w:tc>
@@ -3003,8 +3206,18 @@
                 <w:sz w:val="28"/>
                 <w:szCs w:val="28"/>
               </w:rPr>
-              <w:t>/addusertogroup</w:t>
-            </w:r>
+              <w:t>/</w:t>
+            </w:r>
+            <w:proofErr w:type="spellStart"/>
+            <w:r>
+              <w:rPr>
+                <w:rFonts w:eastAsia="Calibri"/>
+                <w:sz w:val="28"/>
+                <w:szCs w:val="28"/>
+              </w:rPr>
+              <w:t>addusertogroup</w:t>
+            </w:r>
+            <w:proofErr w:type="spellEnd"/>
           </w:p>
         </w:tc>
         <w:tc>
@@ -3091,6 +3304,7 @@
                 <w:szCs w:val="28"/>
               </w:rPr>
             </w:pPr>
+            <w:proofErr w:type="spellStart"/>
             <w:r>
               <w:rPr>
                 <w:rFonts w:eastAsia="Calibri"/>
@@ -3099,6 +3313,7 @@
               </w:rPr>
               <w:t>FormParam</w:t>
             </w:r>
+            <w:proofErr w:type="spellEnd"/>
           </w:p>
           <w:p>
             <w:pPr>
@@ -3114,6 +3329,7 @@
                 <w:szCs w:val="28"/>
               </w:rPr>
             </w:pPr>
+            <w:proofErr w:type="spellStart"/>
             <w:r>
               <w:rPr>
                 <w:rFonts w:eastAsia="Calibri"/>
@@ -3122,6 +3338,7 @@
               </w:rPr>
               <w:t>Userid</w:t>
             </w:r>
+            <w:proofErr w:type="spellEnd"/>
           </w:p>
           <w:p>
             <w:pPr>
@@ -3137,6 +3354,7 @@
                 <w:szCs w:val="28"/>
               </w:rPr>
             </w:pPr>
+            <w:proofErr w:type="spellStart"/>
             <w:r>
               <w:rPr>
                 <w:rFonts w:eastAsia="Calibri"/>
@@ -3145,6 +3363,7 @@
               </w:rPr>
               <w:t>groupid</w:t>
             </w:r>
+            <w:proofErr w:type="spellEnd"/>
           </w:p>
         </w:tc>
         <w:tc>
@@ -3244,8 +3463,18 @@
                 <w:sz w:val="28"/>
                 <w:szCs w:val="28"/>
               </w:rPr>
-              <w:t>/listgroups</w:t>
-            </w:r>
+              <w:t>/</w:t>
+            </w:r>
+            <w:proofErr w:type="spellStart"/>
+            <w:r>
+              <w:rPr>
+                <w:rFonts w:eastAsia="Calibri"/>
+                <w:sz w:val="28"/>
+                <w:szCs w:val="28"/>
+              </w:rPr>
+              <w:t>listgroups</w:t>
+            </w:r>
+            <w:proofErr w:type="spellEnd"/>
           </w:p>
         </w:tc>
         <w:tc>
@@ -3331,38 +3560,60 @@
                 <w:szCs w:val="28"/>
               </w:rPr>
             </w:pPr>
-            <w:r>
-              <w:rPr>
-                <w:rFonts w:eastAsia="Calibri"/>
-                <w:sz w:val="28"/>
-                <w:szCs w:val="28"/>
-              </w:rPr>
-              <w:t>Ok:List&lt;group&gt;</w:t>
-            </w:r>
-          </w:p>
-          <w:p>
-            <w:pPr>
-              <w:spacing w:after="0" w:line="240" w:lineRule="auto"/>
-              <w:rPr>
-                <w:sz w:val="28"/>
-                <w:szCs w:val="28"/>
-              </w:rPr>
-            </w:pPr>
-            <w:r>
-              <w:rPr>
-                <w:rFonts w:eastAsia="Calibri"/>
-                <w:sz w:val="28"/>
-                <w:szCs w:val="28"/>
-              </w:rPr>
-              <w:t>F</w:t>
-            </w:r>
-            <w:r>
-              <w:rPr>
-                <w:rFonts w:eastAsia="Calibri"/>
-                <w:sz w:val="28"/>
-                <w:szCs w:val="28"/>
-              </w:rPr>
-              <w:t>ail:404</w:t>
+            <w:proofErr w:type="spellStart"/>
+            <w:proofErr w:type="gramStart"/>
+            <w:r>
+              <w:rPr>
+                <w:rFonts w:eastAsia="Calibri"/>
+                <w:sz w:val="28"/>
+                <w:szCs w:val="28"/>
+              </w:rPr>
+              <w:t>Ok:List</w:t>
+            </w:r>
+            <w:proofErr w:type="spellEnd"/>
+            <w:proofErr w:type="gramEnd"/>
+            <w:r>
+              <w:rPr>
+                <w:rFonts w:eastAsia="Calibri"/>
+                <w:sz w:val="28"/>
+                <w:szCs w:val="28"/>
+              </w:rPr>
+              <w:t>&lt;</w:t>
+            </w:r>
+            <w:proofErr w:type="spellStart"/>
+            <w:r>
+              <w:rPr>
+                <w:rFonts w:eastAsia="Calibri"/>
+                <w:sz w:val="28"/>
+                <w:szCs w:val="28"/>
+              </w:rPr>
+              <w:t>group</w:t>
+            </w:r>
+            <w:proofErr w:type="spellEnd"/>
+            <w:r>
+              <w:rPr>
+                <w:rFonts w:eastAsia="Calibri"/>
+                <w:sz w:val="28"/>
+                <w:szCs w:val="28"/>
+              </w:rPr>
+              <w:t>&gt;</w:t>
+            </w:r>
+          </w:p>
+          <w:p>
+            <w:pPr>
+              <w:spacing w:after="0" w:line="240" w:lineRule="auto"/>
+              <w:rPr>
+                <w:sz w:val="28"/>
+                <w:szCs w:val="28"/>
+              </w:rPr>
+            </w:pPr>
+            <w:r>
+              <w:rPr>
+                <w:rFonts w:eastAsia="Calibri"/>
+                <w:sz w:val="28"/>
+                <w:szCs w:val="28"/>
+              </w:rPr>
+              <w:t>Fail:404</w:t>
             </w:r>
           </w:p>
         </w:tc>
@@ -3386,8 +3637,18 @@
                 <w:sz w:val="28"/>
                 <w:szCs w:val="28"/>
               </w:rPr>
-              <w:t>/updategroup</w:t>
-            </w:r>
+              <w:t>/</w:t>
+            </w:r>
+            <w:proofErr w:type="spellStart"/>
+            <w:r>
+              <w:rPr>
+                <w:rFonts w:eastAsia="Calibri"/>
+                <w:sz w:val="28"/>
+                <w:szCs w:val="28"/>
+              </w:rPr>
+              <w:t>updategroup</w:t>
+            </w:r>
+            <w:proofErr w:type="spellEnd"/>
           </w:p>
         </w:tc>
         <w:tc>
@@ -3473,6 +3734,7 @@
                 <w:szCs w:val="28"/>
               </w:rPr>
             </w:pPr>
+            <w:proofErr w:type="spellStart"/>
             <w:r>
               <w:rPr>
                 <w:rFonts w:eastAsia="Calibri"/>
@@ -3481,6 +3743,7 @@
               </w:rPr>
               <w:t>FormParam</w:t>
             </w:r>
+            <w:proofErr w:type="spellEnd"/>
           </w:p>
           <w:p>
             <w:pPr>
@@ -3495,6 +3758,7 @@
                 <w:szCs w:val="28"/>
               </w:rPr>
             </w:pPr>
+            <w:proofErr w:type="spellStart"/>
             <w:r>
               <w:rPr>
                 <w:rFonts w:eastAsia="Calibri"/>
@@ -3503,6 +3767,7 @@
               </w:rPr>
               <w:t>title</w:t>
             </w:r>
+            <w:proofErr w:type="spellEnd"/>
           </w:p>
           <w:p>
             <w:pPr>
@@ -3517,6 +3782,7 @@
                 <w:szCs w:val="28"/>
               </w:rPr>
             </w:pPr>
+            <w:proofErr w:type="spellStart"/>
             <w:r>
               <w:rPr>
                 <w:rFonts w:eastAsia="Calibri"/>
@@ -3526,6 +3792,7 @@
               <w:lastRenderedPageBreak/>
               <w:t>description</w:t>
             </w:r>
+            <w:proofErr w:type="spellEnd"/>
           </w:p>
           <w:p>
             <w:pPr>
@@ -3540,6 +3807,7 @@
                 <w:szCs w:val="28"/>
               </w:rPr>
             </w:pPr>
+            <w:proofErr w:type="spellStart"/>
             <w:r>
               <w:rPr>
                 <w:rFonts w:eastAsia="Calibri"/>
@@ -3548,6 +3816,7 @@
               </w:rPr>
               <w:t>QueryParam</w:t>
             </w:r>
+            <w:proofErr w:type="spellEnd"/>
           </w:p>
           <w:p>
             <w:pPr>
@@ -3664,19 +3933,29 @@
             <w:pPr>
               <w:spacing w:after="0" w:line="240" w:lineRule="auto"/>
               <w:rPr>
-                <w:sz w:val="28"/>
-                <w:szCs w:val="28"/>
-              </w:rPr>
-            </w:pPr>
-            <w:r>
-              <w:rPr>
-                <w:rFonts w:eastAsia="Calibri"/>
-                <w:sz w:val="28"/>
-                <w:szCs w:val="28"/>
-              </w:rPr>
-              <w:lastRenderedPageBreak/>
-              <w:t>/getimage</w:t>
-            </w:r>
+                <w:rFonts w:eastAsia="Calibri"/>
+                <w:sz w:val="28"/>
+                <w:szCs w:val="28"/>
+              </w:rPr>
+            </w:pPr>
+            <w:r>
+              <w:rPr>
+                <w:rFonts w:eastAsia="Calibri"/>
+                <w:sz w:val="28"/>
+                <w:szCs w:val="28"/>
+              </w:rPr>
+              <w:t>/</w:t>
+            </w:r>
+            <w:proofErr w:type="spellStart"/>
+            <w:r>
+              <w:rPr>
+                <w:rFonts w:eastAsia="Calibri"/>
+                <w:sz w:val="28"/>
+                <w:szCs w:val="28"/>
+              </w:rPr>
+              <w:t>isownerofgroup</w:t>
+            </w:r>
+            <w:proofErr w:type="spellEnd"/>
           </w:p>
         </w:tc>
         <w:tc>
@@ -3687,6 +3966,7 @@
             <w:pPr>
               <w:spacing w:after="0" w:line="240" w:lineRule="auto"/>
               <w:rPr>
+                <w:rFonts w:eastAsia="Calibri"/>
                 <w:sz w:val="28"/>
                 <w:szCs w:val="28"/>
               </w:rPr>
@@ -3758,10 +4038,12 @@
               </w:numPr>
               <w:spacing w:after="0" w:line="240" w:lineRule="auto"/>
               <w:rPr>
-                <w:sz w:val="28"/>
-                <w:szCs w:val="28"/>
-              </w:rPr>
-            </w:pPr>
+                <w:rFonts w:eastAsia="Calibri"/>
+                <w:sz w:val="28"/>
+                <w:szCs w:val="28"/>
+              </w:rPr>
+            </w:pPr>
+            <w:proofErr w:type="spellStart"/>
             <w:r>
               <w:rPr>
                 <w:rFonts w:eastAsia="Calibri"/>
@@ -3770,6 +4052,7 @@
               </w:rPr>
               <w:t>QueryParam</w:t>
             </w:r>
+            <w:proofErr w:type="spellEnd"/>
           </w:p>
           <w:p>
             <w:pPr>
@@ -3780,18 +4063,21 @@
               </w:numPr>
               <w:spacing w:after="0" w:line="240" w:lineRule="auto"/>
               <w:rPr>
-                <w:sz w:val="28"/>
-                <w:szCs w:val="28"/>
-              </w:rPr>
-            </w:pPr>
-            <w:r>
-              <w:rPr>
-                <w:rFonts w:eastAsia="Calibri"/>
-                <w:sz w:val="28"/>
-                <w:szCs w:val="28"/>
-              </w:rPr>
-              <w:t>id</w:t>
-            </w:r>
+                <w:rFonts w:eastAsia="Calibri"/>
+                <w:sz w:val="28"/>
+                <w:szCs w:val="28"/>
+              </w:rPr>
+            </w:pPr>
+            <w:proofErr w:type="spellStart"/>
+            <w:r>
+              <w:rPr>
+                <w:rFonts w:eastAsia="Calibri"/>
+                <w:sz w:val="28"/>
+                <w:szCs w:val="28"/>
+              </w:rPr>
+              <w:t>groupid</w:t>
+            </w:r>
+            <w:proofErr w:type="spellEnd"/>
           </w:p>
         </w:tc>
         <w:tc>
@@ -3802,40 +4088,61 @@
             <w:pPr>
               <w:spacing w:after="0" w:line="240" w:lineRule="auto"/>
               <w:rPr>
-                <w:sz w:val="28"/>
-                <w:szCs w:val="28"/>
-              </w:rPr>
-            </w:pPr>
-            <w:r>
-              <w:rPr>
-                <w:rFonts w:eastAsia="Calibri"/>
-                <w:sz w:val="28"/>
-                <w:szCs w:val="28"/>
-              </w:rPr>
-              <w:t>Ok:Image</w:t>
-            </w:r>
-          </w:p>
-          <w:p>
-            <w:pPr>
-              <w:spacing w:after="0" w:line="240" w:lineRule="auto"/>
-              <w:rPr>
-                <w:sz w:val="28"/>
-                <w:szCs w:val="28"/>
-              </w:rPr>
-            </w:pPr>
-            <w:r>
-              <w:rPr>
-                <w:rFonts w:eastAsia="Calibri"/>
-                <w:sz w:val="28"/>
-                <w:szCs w:val="28"/>
-              </w:rPr>
-              <w:t>Fail:401</w:t>
-            </w:r>
-          </w:p>
-          <w:p>
-            <w:pPr>
-              <w:spacing w:after="0" w:line="240" w:lineRule="auto"/>
-              <w:rPr>
+                <w:rFonts w:eastAsia="Calibri"/>
+                <w:sz w:val="28"/>
+                <w:szCs w:val="28"/>
+              </w:rPr>
+            </w:pPr>
+            <w:r>
+              <w:rPr>
+                <w:rFonts w:eastAsia="Calibri"/>
+                <w:sz w:val="28"/>
+                <w:szCs w:val="28"/>
+              </w:rPr>
+              <w:t>Ok:200</w:t>
+            </w:r>
+          </w:p>
+          <w:p>
+            <w:pPr>
+              <w:spacing w:after="0" w:line="240" w:lineRule="auto"/>
+              <w:rPr>
+                <w:rFonts w:eastAsia="Calibri"/>
+                <w:sz w:val="28"/>
+                <w:szCs w:val="28"/>
+              </w:rPr>
+            </w:pPr>
+            <w:r>
+              <w:rPr>
+                <w:rFonts w:eastAsia="Calibri"/>
+                <w:sz w:val="28"/>
+                <w:szCs w:val="28"/>
+              </w:rPr>
+              <w:t>Fail:400</w:t>
+            </w:r>
+          </w:p>
+          <w:p>
+            <w:pPr>
+              <w:spacing w:after="0" w:line="240" w:lineRule="auto"/>
+              <w:rPr>
+                <w:rFonts w:eastAsia="Calibri"/>
+                <w:sz w:val="28"/>
+                <w:szCs w:val="28"/>
+              </w:rPr>
+            </w:pPr>
+            <w:r>
+              <w:rPr>
+                <w:rFonts w:eastAsia="Calibri"/>
+                <w:sz w:val="28"/>
+                <w:szCs w:val="28"/>
+              </w:rPr>
+              <w:t>Fail:403</w:t>
+            </w:r>
+          </w:p>
+          <w:p>
+            <w:pPr>
+              <w:spacing w:after="0" w:line="240" w:lineRule="auto"/>
+              <w:rPr>
+                <w:rFonts w:eastAsia="Calibri"/>
                 <w:sz w:val="28"/>
                 <w:szCs w:val="28"/>
               </w:rPr>
@@ -3870,8 +4177,18 @@
                 <w:sz w:val="28"/>
                 <w:szCs w:val="28"/>
               </w:rPr>
-              <w:t>/setimage</w:t>
-            </w:r>
+              <w:t>/</w:t>
+            </w:r>
+            <w:proofErr w:type="spellStart"/>
+            <w:r>
+              <w:rPr>
+                <w:rFonts w:eastAsia="Calibri"/>
+                <w:sz w:val="28"/>
+                <w:szCs w:val="28"/>
+              </w:rPr>
+              <w:t>getimage</w:t>
+            </w:r>
+            <w:proofErr w:type="spellEnd"/>
           </w:p>
         </w:tc>
         <w:tc>
@@ -3892,7 +4209,7 @@
                 <w:sz w:val="28"/>
                 <w:szCs w:val="28"/>
               </w:rPr>
-              <w:t>POST</w:t>
+              <w:t>GET</w:t>
             </w:r>
           </w:p>
         </w:tc>
@@ -3957,14 +4274,16 @@
                 <w:szCs w:val="28"/>
               </w:rPr>
             </w:pPr>
-            <w:r>
-              <w:rPr>
-                <w:rFonts w:eastAsia="Calibri"/>
-                <w:sz w:val="28"/>
-                <w:szCs w:val="28"/>
-              </w:rPr>
-              <w:t>Multipart</w:t>
-            </w:r>
+            <w:proofErr w:type="spellStart"/>
+            <w:r>
+              <w:rPr>
+                <w:rFonts w:eastAsia="Calibri"/>
+                <w:sz w:val="28"/>
+                <w:szCs w:val="28"/>
+              </w:rPr>
+              <w:t>QueryParam</w:t>
+            </w:r>
+            <w:proofErr w:type="spellEnd"/>
           </w:p>
           <w:p>
             <w:pPr>
@@ -3985,7 +4304,150 @@
                 <w:sz w:val="28"/>
                 <w:szCs w:val="28"/>
               </w:rPr>
-              <w:t>groupid</w:t>
+              <w:t>id</w:t>
+            </w:r>
+          </w:p>
+        </w:tc>
+        <w:tc>
+          <w:tcPr>
+            <w:tcW w:w="2249" w:type="dxa"/>
+          </w:tcPr>
+          <w:p>
+            <w:pPr>
+              <w:spacing w:after="0" w:line="240" w:lineRule="auto"/>
+              <w:rPr>
+                <w:sz w:val="28"/>
+                <w:szCs w:val="28"/>
+              </w:rPr>
+            </w:pPr>
+            <w:proofErr w:type="spellStart"/>
+            <w:proofErr w:type="gramStart"/>
+            <w:r>
+              <w:rPr>
+                <w:rFonts w:eastAsia="Calibri"/>
+                <w:sz w:val="28"/>
+                <w:szCs w:val="28"/>
+              </w:rPr>
+              <w:t>Ok:Image</w:t>
+            </w:r>
+            <w:proofErr w:type="spellEnd"/>
+            <w:proofErr w:type="gramEnd"/>
+          </w:p>
+          <w:p>
+            <w:pPr>
+              <w:spacing w:after="0" w:line="240" w:lineRule="auto"/>
+              <w:rPr>
+                <w:sz w:val="28"/>
+                <w:szCs w:val="28"/>
+              </w:rPr>
+            </w:pPr>
+            <w:r>
+              <w:rPr>
+                <w:rFonts w:eastAsia="Calibri"/>
+                <w:sz w:val="28"/>
+                <w:szCs w:val="28"/>
+              </w:rPr>
+              <w:t>Fail:401</w:t>
+            </w:r>
+          </w:p>
+          <w:p>
+            <w:pPr>
+              <w:spacing w:after="0" w:line="240" w:lineRule="auto"/>
+              <w:rPr>
+                <w:sz w:val="28"/>
+                <w:szCs w:val="28"/>
+              </w:rPr>
+            </w:pPr>
+            <w:r>
+              <w:rPr>
+                <w:rFonts w:eastAsia="Calibri"/>
+                <w:sz w:val="28"/>
+                <w:szCs w:val="28"/>
+              </w:rPr>
+              <w:t>Fail:404</w:t>
+            </w:r>
+          </w:p>
+        </w:tc>
+      </w:tr>
+      <w:tr>
+        <w:tc>
+          <w:tcPr>
+            <w:tcW w:w="2325" w:type="dxa"/>
+          </w:tcPr>
+          <w:p>
+            <w:pPr>
+              <w:spacing w:after="0" w:line="240" w:lineRule="auto"/>
+              <w:rPr>
+                <w:sz w:val="28"/>
+                <w:szCs w:val="28"/>
+              </w:rPr>
+            </w:pPr>
+            <w:r>
+              <w:rPr>
+                <w:rFonts w:eastAsia="Calibri"/>
+                <w:sz w:val="28"/>
+                <w:szCs w:val="28"/>
+              </w:rPr>
+              <w:t>/</w:t>
+            </w:r>
+            <w:proofErr w:type="spellStart"/>
+            <w:r>
+              <w:rPr>
+                <w:rFonts w:eastAsia="Calibri"/>
+                <w:sz w:val="28"/>
+                <w:szCs w:val="28"/>
+              </w:rPr>
+              <w:t>setimage</w:t>
+            </w:r>
+            <w:proofErr w:type="spellEnd"/>
+          </w:p>
+        </w:tc>
+        <w:tc>
+          <w:tcPr>
+            <w:tcW w:w="1308" w:type="dxa"/>
+          </w:tcPr>
+          <w:p>
+            <w:pPr>
+              <w:spacing w:after="0" w:line="240" w:lineRule="auto"/>
+              <w:rPr>
+                <w:sz w:val="28"/>
+                <w:szCs w:val="28"/>
+              </w:rPr>
+            </w:pPr>
+            <w:r>
+              <w:rPr>
+                <w:rFonts w:eastAsia="Calibri"/>
+                <w:sz w:val="28"/>
+                <w:szCs w:val="28"/>
+              </w:rPr>
+              <w:t>POST</w:t>
+            </w:r>
+          </w:p>
+        </w:tc>
+        <w:tc>
+          <w:tcPr>
+            <w:tcW w:w="3184" w:type="dxa"/>
+          </w:tcPr>
+          <w:p>
+            <w:pPr>
+              <w:pStyle w:val="Listeavsnitt"/>
+              <w:numPr>
+                <w:ilvl w:val="0"/>
+                <w:numId w:val="4"/>
+              </w:numPr>
+              <w:spacing w:after="0" w:line="240" w:lineRule="auto"/>
+              <w:rPr>
+                <w:sz w:val="28"/>
+                <w:szCs w:val="28"/>
+              </w:rPr>
+            </w:pPr>
+            <w:r>
+              <w:rPr>
+                <w:rFonts w:eastAsia="Calibri"/>
+                <w:sz w:val="28"/>
+                <w:szCs w:val="28"/>
+              </w:rPr>
+              <w:t>Header</w:t>
             </w:r>
           </w:p>
           <w:p>
@@ -4007,7 +4469,29 @@
                 <w:sz w:val="28"/>
                 <w:szCs w:val="28"/>
               </w:rPr>
-              <w:t>taskid</w:t>
+              <w:t>Token</w:t>
+            </w:r>
+          </w:p>
+          <w:p>
+            <w:pPr>
+              <w:pStyle w:val="Listeavsnitt"/>
+              <w:numPr>
+                <w:ilvl w:val="0"/>
+                <w:numId w:val="4"/>
+              </w:numPr>
+              <w:spacing w:after="0" w:line="240" w:lineRule="auto"/>
+              <w:rPr>
+                <w:sz w:val="28"/>
+                <w:szCs w:val="28"/>
+              </w:rPr>
+            </w:pPr>
+            <w:r>
+              <w:rPr>
+                <w:rFonts w:eastAsia="Calibri"/>
+                <w:sz w:val="28"/>
+                <w:szCs w:val="28"/>
+              </w:rPr>
+              <w:t>Multipart</w:t>
             </w:r>
           </w:p>
           <w:p>
@@ -4023,6 +4507,54 @@
                 <w:szCs w:val="28"/>
               </w:rPr>
             </w:pPr>
+            <w:proofErr w:type="spellStart"/>
+            <w:r>
+              <w:rPr>
+                <w:rFonts w:eastAsia="Calibri"/>
+                <w:sz w:val="28"/>
+                <w:szCs w:val="28"/>
+              </w:rPr>
+              <w:t>groupid</w:t>
+            </w:r>
+            <w:proofErr w:type="spellEnd"/>
+          </w:p>
+          <w:p>
+            <w:pPr>
+              <w:pStyle w:val="Listeavsnitt"/>
+              <w:numPr>
+                <w:ilvl w:val="1"/>
+                <w:numId w:val="4"/>
+              </w:numPr>
+              <w:spacing w:after="0" w:line="240" w:lineRule="auto"/>
+              <w:rPr>
+                <w:sz w:val="28"/>
+                <w:szCs w:val="28"/>
+              </w:rPr>
+            </w:pPr>
+            <w:proofErr w:type="spellStart"/>
+            <w:r>
+              <w:rPr>
+                <w:rFonts w:eastAsia="Calibri"/>
+                <w:sz w:val="28"/>
+                <w:szCs w:val="28"/>
+              </w:rPr>
+              <w:t>taskid</w:t>
+            </w:r>
+            <w:proofErr w:type="spellEnd"/>
+          </w:p>
+          <w:p>
+            <w:pPr>
+              <w:pStyle w:val="Listeavsnitt"/>
+              <w:numPr>
+                <w:ilvl w:val="1"/>
+                <w:numId w:val="4"/>
+              </w:numPr>
+              <w:spacing w:after="0" w:line="240" w:lineRule="auto"/>
+              <w:rPr>
+                <w:sz w:val="28"/>
+                <w:szCs w:val="28"/>
+              </w:rPr>
+            </w:pPr>
             <w:r>
               <w:rPr>
                 <w:rFonts w:eastAsia="Calibri"/>
@@ -4097,6 +4629,8 @@
                 <w:lang w:val="en-US"/>
               </w:rPr>
             </w:pPr>
+            <w:proofErr w:type="spellStart"/>
+            <w:proofErr w:type="gramStart"/>
             <w:r>
               <w:rPr>
                 <w:rFonts w:eastAsia="Calibri"/>
@@ -4104,7 +4638,38 @@
                 <w:szCs w:val="28"/>
                 <w:lang w:val="en-US"/>
               </w:rPr>
-              <w:t>Fail:both uid and gid: 400</w:t>
+              <w:t>Fail:both</w:t>
+            </w:r>
+            <w:proofErr w:type="spellEnd"/>
+            <w:proofErr w:type="gramEnd"/>
+            <w:r>
+              <w:rPr>
+                <w:rFonts w:eastAsia="Calibri"/>
+                <w:sz w:val="28"/>
+                <w:szCs w:val="28"/>
+                <w:lang w:val="en-US"/>
+              </w:rPr>
+              <w:t xml:space="preserve"> </w:t>
+            </w:r>
+            <w:proofErr w:type="spellStart"/>
+            <w:r>
+              <w:rPr>
+                <w:rFonts w:eastAsia="Calibri"/>
+                <w:sz w:val="28"/>
+                <w:szCs w:val="28"/>
+                <w:lang w:val="en-US"/>
+              </w:rPr>
+              <w:t>uid</w:t>
+            </w:r>
+            <w:proofErr w:type="spellEnd"/>
+            <w:r>
+              <w:rPr>
+                <w:rFonts w:eastAsia="Calibri"/>
+                <w:sz w:val="28"/>
+                <w:szCs w:val="28"/>
+                <w:lang w:val="en-US"/>
+              </w:rPr>
+              <w:t xml:space="preserve"> and gid: 400</w:t>
             </w:r>
           </w:p>
         </w:tc>
@@ -4128,8 +4693,18 @@
                 <w:sz w:val="28"/>
                 <w:szCs w:val="28"/>
               </w:rPr>
-              <w:t>/addlocation</w:t>
-            </w:r>
+              <w:t>/</w:t>
+            </w:r>
+            <w:proofErr w:type="spellStart"/>
+            <w:r>
+              <w:rPr>
+                <w:rFonts w:eastAsia="Calibri"/>
+                <w:sz w:val="28"/>
+                <w:szCs w:val="28"/>
+              </w:rPr>
+              <w:t>addlocation</w:t>
+            </w:r>
+            <w:proofErr w:type="spellEnd"/>
           </w:p>
         </w:tc>
         <w:tc>
@@ -4215,6 +4790,7 @@
                 <w:szCs w:val="28"/>
               </w:rPr>
             </w:pPr>
+            <w:proofErr w:type="spellStart"/>
             <w:r>
               <w:rPr>
                 <w:rFonts w:eastAsia="Calibri"/>
@@ -4223,6 +4799,7 @@
               </w:rPr>
               <w:t>FormParam</w:t>
             </w:r>
+            <w:proofErr w:type="spellEnd"/>
           </w:p>
           <w:p>
             <w:pPr>
@@ -4237,6 +4814,7 @@
                 <w:szCs w:val="28"/>
               </w:rPr>
             </w:pPr>
+            <w:proofErr w:type="spellStart"/>
             <w:r>
               <w:rPr>
                 <w:rFonts w:eastAsia="Calibri"/>
@@ -4245,6 +4823,7 @@
               </w:rPr>
               <w:t>groupid</w:t>
             </w:r>
+            <w:proofErr w:type="spellEnd"/>
           </w:p>
           <w:p>
             <w:pPr>
@@ -4259,6 +4838,7 @@
                 <w:szCs w:val="28"/>
               </w:rPr>
             </w:pPr>
+            <w:proofErr w:type="spellStart"/>
             <w:r>
               <w:rPr>
                 <w:rFonts w:eastAsia="Calibri"/>
@@ -4267,6 +4847,7 @@
               </w:rPr>
               <w:t>taskid</w:t>
             </w:r>
+            <w:proofErr w:type="spellEnd"/>
           </w:p>
           <w:p>
             <w:pPr>
@@ -4303,6 +4884,7 @@
                 <w:szCs w:val="28"/>
               </w:rPr>
             </w:pPr>
+            <w:proofErr w:type="spellStart"/>
             <w:r>
               <w:rPr>
                 <w:rFonts w:eastAsia="Calibri"/>
@@ -4311,6 +4893,7 @@
               </w:rPr>
               <w:t>long</w:t>
             </w:r>
+            <w:proofErr w:type="spellEnd"/>
           </w:p>
           <w:p>
             <w:pPr>
@@ -4325,6 +4908,7 @@
                 <w:szCs w:val="28"/>
               </w:rPr>
             </w:pPr>
+            <w:proofErr w:type="spellStart"/>
             <w:r>
               <w:rPr>
                 <w:rFonts w:eastAsia="Calibri"/>
@@ -4333,6 +4917,7 @@
               </w:rPr>
               <w:t>streetadress</w:t>
             </w:r>
+            <w:proofErr w:type="spellEnd"/>
           </w:p>
         </w:tc>
         <w:tc>
@@ -4399,6 +4984,8 @@
                 <w:lang w:val="en-US"/>
               </w:rPr>
             </w:pPr>
+            <w:proofErr w:type="spellStart"/>
+            <w:proofErr w:type="gramStart"/>
             <w:r>
               <w:rPr>
                 <w:rFonts w:eastAsia="Calibri"/>
@@ -4406,7 +4993,38 @@
                 <w:szCs w:val="28"/>
                 <w:lang w:val="en-US"/>
               </w:rPr>
-              <w:t>Fail:both uid and gid: 400</w:t>
+              <w:t>Fail:both</w:t>
+            </w:r>
+            <w:proofErr w:type="spellEnd"/>
+            <w:proofErr w:type="gramEnd"/>
+            <w:r>
+              <w:rPr>
+                <w:rFonts w:eastAsia="Calibri"/>
+                <w:sz w:val="28"/>
+                <w:szCs w:val="28"/>
+                <w:lang w:val="en-US"/>
+              </w:rPr>
+              <w:t xml:space="preserve"> </w:t>
+            </w:r>
+            <w:proofErr w:type="spellStart"/>
+            <w:r>
+              <w:rPr>
+                <w:rFonts w:eastAsia="Calibri"/>
+                <w:sz w:val="28"/>
+                <w:szCs w:val="28"/>
+                <w:lang w:val="en-US"/>
+              </w:rPr>
+              <w:t>uid</w:t>
+            </w:r>
+            <w:proofErr w:type="spellEnd"/>
+            <w:r>
+              <w:rPr>
+                <w:rFonts w:eastAsia="Calibri"/>
+                <w:sz w:val="28"/>
+                <w:szCs w:val="28"/>
+                <w:lang w:val="en-US"/>
+              </w:rPr>
+              <w:t xml:space="preserve"> and gid: 400</w:t>
             </w:r>
           </w:p>
         </w:tc>

</xml_diff>